<commit_message>
update UML, insert diagram to protocol
</commit_message>
<xml_diff>
--- a/Erceg_Kritzl_Steinkellner_A01.docx
+++ b/Erceg_Kritzl_Steinkellner_A01.docx
@@ -26,6 +26,7 @@
           <w:r>
             <w:rPr>
               <w:noProof/>
+              <w:lang w:eastAsia="de-DE"/>
             </w:rPr>
             <mc:AlternateContent>
               <mc:Choice Requires="wps">
@@ -91,6 +92,7 @@
                                   <w:dataBinding w:prefixMappings="xmlns:ns0='http://purl.org/dc/elements/1.1/' xmlns:ns1='http://schemas.openxmlformats.org/package/2006/metadata/core-properties' " w:xpath="/ns1:coreProperties[1]/ns0:subject[1]" w:storeItemID="{6C3C8BC8-F283-45AE-878A-BAB7291924A1}"/>
                                   <w:text/>
                                 </w:sdtPr>
+                                <w:sdtEndPr/>
                                 <w:sdtContent>
                                   <w:p>
                                     <w:pPr>
@@ -129,6 +131,7 @@
                                   <w:dataBinding w:prefixMappings="xmlns:ns0='http://purl.org/dc/elements/1.1/' xmlns:ns1='http://schemas.openxmlformats.org/package/2006/metadata/core-properties' " w:xpath="/ns1:coreProperties[1]/ns0:creator[1]" w:storeItemID="{6C3C8BC8-F283-45AE-878A-BAB7291924A1}"/>
                                   <w:text/>
                                 </w:sdtPr>
+                                <w:sdtEndPr/>
                                 <w:sdtContent>
                                   <w:p>
                                     <w:pPr>
@@ -269,6 +272,7 @@
           <w:r>
             <w:rPr>
               <w:noProof/>
+              <w:lang w:eastAsia="de-DE"/>
             </w:rPr>
             <mc:AlternateContent>
               <mc:Choice Requires="wpg">
@@ -607,6 +611,7 @@
           <w:r>
             <w:rPr>
               <w:noProof/>
+              <w:lang w:eastAsia="de-DE"/>
             </w:rPr>
             <mc:AlternateContent>
               <mc:Choice Requires="wps">
@@ -714,6 +719,7 @@
           <w:r>
             <w:rPr>
               <w:noProof/>
+              <w:lang w:eastAsia="de-DE"/>
             </w:rPr>
             <mc:AlternateContent>
               <mc:Choice Requires="wps">
@@ -796,6 +802,7 @@
                                     <w:calendar w:val="gregorian"/>
                                   </w:date>
                                 </w:sdtPr>
+                                <w:sdtEndPr/>
                                 <w:sdtContent>
                                   <w:p>
                                     <w:pPr>
@@ -904,6 +911,13 @@
     </w:sdt>
     <w:sdt>
       <w:sdtPr>
+        <w:rPr>
+          <w:rFonts w:asciiTheme="minorHAnsi" w:eastAsiaTheme="minorHAnsi" w:hAnsiTheme="minorHAnsi" w:cstheme="minorBidi"/>
+          <w:color w:val="auto"/>
+          <w:sz w:val="22"/>
+          <w:szCs w:val="22"/>
+          <w:lang w:eastAsia="en-US"/>
+        </w:rPr>
         <w:id w:val="152188442"/>
         <w:docPartObj>
           <w:docPartGallery w:val="Table of Contents"/>
@@ -912,13 +926,8 @@
       </w:sdtPr>
       <w:sdtEndPr>
         <w:rPr>
-          <w:rFonts w:asciiTheme="minorHAnsi" w:eastAsiaTheme="minorHAnsi" w:hAnsiTheme="minorHAnsi" w:cstheme="minorBidi"/>
           <w:b/>
           <w:bCs/>
-          <w:color w:val="auto"/>
-          <w:sz w:val="22"/>
-          <w:szCs w:val="22"/>
-          <w:lang w:eastAsia="en-US"/>
         </w:rPr>
       </w:sdtEndPr>
       <w:sdtContent>
@@ -1194,7 +1203,27 @@
           <w:sz w:val="22"/>
           <w:szCs w:val="22"/>
         </w:rPr>
-        <w:t>Es soll eine Spielzeugroboter-Fabrik simuliert werden. Die einzelnen Bestandteile des Spielzeugroboters (kurz Threadee) werden in einem Lager gesammelt. Dieses Lager wird als Verzeichnis und die einzelnen Elementtypen werden als Files im Betriebssystem abgebildet. Der Lagermitarbeiter verwaltet regelmäßig den Ein- und Ausgang des Lagers um Anfragen von Montagemitarbeiter und Kunden zu beantworten. Die Anlieferung der Teile erfolgt durch Ändern von Files im Verzeichnis, eine Lagerung fertiger Roboter ebenso.</w:t>
+        <w:t xml:space="preserve">Es soll eine Spielzeugroboter-Fabrik simuliert werden. Die einzelnen Bestandteile des Spielzeugroboters (kurz </w:t>
+      </w:r>
+      <w:proofErr w:type="spellStart"/>
+      <w:r>
+        <w:rPr>
+          <w:rFonts w:asciiTheme="minorHAnsi" w:hAnsiTheme="minorHAnsi"/>
+          <w:color w:val="000000" w:themeColor="text1"/>
+          <w:sz w:val="22"/>
+          <w:szCs w:val="22"/>
+        </w:rPr>
+        <w:t>Threadee</w:t>
+      </w:r>
+      <w:proofErr w:type="spellEnd"/>
+      <w:r>
+        <w:rPr>
+          <w:rFonts w:asciiTheme="minorHAnsi" w:hAnsiTheme="minorHAnsi"/>
+          <w:color w:val="000000" w:themeColor="text1"/>
+          <w:sz w:val="22"/>
+          <w:szCs w:val="22"/>
+        </w:rPr>
+        <w:t>) werden in einem Lager gesammelt. Dieses Lager wird als Verzeichnis und die einzelnen Elementtypen werden als Files im Betriebssystem abgebildet. Der Lagermitarbeiter verwaltet regelmäßig den Ein- und Ausgang des Lagers um Anfragen von Montagemitarbeiter und Kunden zu beantworten. Die Anlieferung der Teile erfolgt durch Ändern von Files im Verzeichnis, eine Lagerung fertiger Roboter ebenso.</w:t>
       </w:r>
       <w:r>
         <w:rPr>
@@ -1223,7 +1252,27 @@
           <w:szCs w:val="22"/>
         </w:rPr>
         <w:br/>
-        <w:t>Die Lieferanten schreiben ihre Teile ins Lager-File mit zufällig (PRNG?) erstellten Zahlenfeldern. Die Art der gelieferten Teile soll nach einer bestimmten Zeit gewechselt werden.</w:t>
+        <w:t xml:space="preserve">Die Lieferanten schreiben ihre Teile ins Lager-File mit </w:t>
+      </w:r>
+      <w:proofErr w:type="gramStart"/>
+      <w:r>
+        <w:rPr>
+          <w:rFonts w:asciiTheme="minorHAnsi" w:hAnsiTheme="minorHAnsi"/>
+          <w:color w:val="000000" w:themeColor="text1"/>
+          <w:sz w:val="22"/>
+          <w:szCs w:val="22"/>
+        </w:rPr>
+        <w:t>zufällig (PRNG?)</w:t>
+      </w:r>
+      <w:proofErr w:type="gramEnd"/>
+      <w:r>
+        <w:rPr>
+          <w:rFonts w:asciiTheme="minorHAnsi" w:hAnsiTheme="minorHAnsi"/>
+          <w:color w:val="000000" w:themeColor="text1"/>
+          <w:sz w:val="22"/>
+          <w:szCs w:val="22"/>
+        </w:rPr>
+        <w:t xml:space="preserve"> erstellten Zahlenfeldern. Die Art der gelieferten Teile soll nach einer bestimmten Zeit gewechselt werden.</w:t>
       </w:r>
       <w:r>
         <w:rPr>
@@ -1242,7 +1291,47 @@
           <w:szCs w:val="22"/>
         </w:rPr>
         <w:br/>
-        <w:t>Die Montagemitarbeiter müssen nun für einen "Threadee" alle entsprechenden Teile anfordern und diese zusammenbauen. Der Vorgang des Zusammenbauens wird durch das Sortieren der einzelnen Ganzzahlenfelder simuliert. Der fertige "Threadee" wird nun mit der Mitarbeiter-ID des Monteurs versehen.</w:t>
+        <w:t>Die Montagemitarbeiter müssen nun für einen "</w:t>
+      </w:r>
+      <w:proofErr w:type="spellStart"/>
+      <w:r>
+        <w:rPr>
+          <w:rFonts w:asciiTheme="minorHAnsi" w:hAnsiTheme="minorHAnsi"/>
+          <w:color w:val="000000" w:themeColor="text1"/>
+          <w:sz w:val="22"/>
+          <w:szCs w:val="22"/>
+        </w:rPr>
+        <w:t>Threadee</w:t>
+      </w:r>
+      <w:proofErr w:type="spellEnd"/>
+      <w:r>
+        <w:rPr>
+          <w:rFonts w:asciiTheme="minorHAnsi" w:hAnsiTheme="minorHAnsi"/>
+          <w:color w:val="000000" w:themeColor="text1"/>
+          <w:sz w:val="22"/>
+          <w:szCs w:val="22"/>
+        </w:rPr>
+        <w:t>" alle entsprechenden Teile anfordern und diese zusammenbauen. Der Vorgang des Zusammenbauens wird durch das Sortieren der einzelnen Ganzzahlenfelder simuliert. Der fertige "</w:t>
+      </w:r>
+      <w:proofErr w:type="spellStart"/>
+      <w:r>
+        <w:rPr>
+          <w:rFonts w:asciiTheme="minorHAnsi" w:hAnsiTheme="minorHAnsi"/>
+          <w:color w:val="000000" w:themeColor="text1"/>
+          <w:sz w:val="22"/>
+          <w:szCs w:val="22"/>
+        </w:rPr>
+        <w:t>Threadee</w:t>
+      </w:r>
+      <w:proofErr w:type="spellEnd"/>
+      <w:r>
+        <w:rPr>
+          <w:rFonts w:asciiTheme="minorHAnsi" w:hAnsiTheme="minorHAnsi"/>
+          <w:color w:val="000000" w:themeColor="text1"/>
+          <w:sz w:val="22"/>
+          <w:szCs w:val="22"/>
+        </w:rPr>
+        <w:t>" wird nun mit der Mitarbeiter-ID des Monteurs versehen.</w:t>
       </w:r>
       <w:r>
         <w:rPr>
@@ -1261,7 +1350,27 @@
           <w:szCs w:val="22"/>
         </w:rPr>
         <w:br/>
-        <w:t>Es ist zu bedenken, dass ein Roboter immer alle Teile benötigt um hergestellt werden zu können. Sollte ein Monteur nicht alle Teile bekommen, muss er die angeforderten Teile wieder zurückgeben um andere Monteure nicht zu blockieren. Fertige "Threadee"s werden zur Auslieferung in das Lager zurück gestellt.</w:t>
+        <w:t>Es ist zu bedenken, dass ein Roboter immer alle Teile benötigt um hergestellt werden zu können. Sollte ein Monteur nicht alle Teile bekommen, muss er die angeforderten Teile wieder zurückgeben um andere Monteure nicht zu blockieren. Fertige "</w:t>
+      </w:r>
+      <w:proofErr w:type="spellStart"/>
+      <w:r>
+        <w:rPr>
+          <w:rFonts w:asciiTheme="minorHAnsi" w:hAnsiTheme="minorHAnsi"/>
+          <w:color w:val="000000" w:themeColor="text1"/>
+          <w:sz w:val="22"/>
+          <w:szCs w:val="22"/>
+        </w:rPr>
+        <w:t>Threadee"s</w:t>
+      </w:r>
+      <w:proofErr w:type="spellEnd"/>
+      <w:r>
+        <w:rPr>
+          <w:rFonts w:asciiTheme="minorHAnsi" w:hAnsiTheme="minorHAnsi"/>
+          <w:color w:val="000000" w:themeColor="text1"/>
+          <w:sz w:val="22"/>
+          <w:szCs w:val="22"/>
+        </w:rPr>
+        <w:t xml:space="preserve"> werden zur Auslieferung in das Lager zurück gestellt.</w:t>
       </w:r>
       <w:r>
         <w:rPr>
@@ -1299,7 +1408,27 @@
           <w:szCs w:val="22"/>
         </w:rPr>
         <w:br/>
-        <w:t>Die IDs der Mitarbeiter werden in der Fabrik durch das Sekretariat verwaltet. Es dürfen nur eindeutige IDs vergeben werden. Das Sekretariat vergibt auch die eindeutigen Kennungen für die erstellten "Threadee"s.</w:t>
+        <w:t>Die IDs der Mitarbeiter werden in der Fabrik durch das Sekretariat verwaltet. Es dürfen nur eindeutige IDs vergeben werden. Das Sekretariat vergibt auch die eindeutigen Kennungen für die erstellten "</w:t>
+      </w:r>
+      <w:proofErr w:type="spellStart"/>
+      <w:r>
+        <w:rPr>
+          <w:rFonts w:asciiTheme="minorHAnsi" w:hAnsiTheme="minorHAnsi"/>
+          <w:color w:val="000000" w:themeColor="text1"/>
+          <w:sz w:val="22"/>
+          <w:szCs w:val="22"/>
+        </w:rPr>
+        <w:t>Threadee"s</w:t>
+      </w:r>
+      <w:proofErr w:type="spellEnd"/>
+      <w:r>
+        <w:rPr>
+          <w:rFonts w:asciiTheme="minorHAnsi" w:hAnsiTheme="minorHAnsi"/>
+          <w:color w:val="000000" w:themeColor="text1"/>
+          <w:sz w:val="22"/>
+          <w:szCs w:val="22"/>
+        </w:rPr>
+        <w:t>.</w:t>
       </w:r>
       <w:r>
         <w:rPr>
@@ -1318,7 +1447,27 @@
           <w:szCs w:val="22"/>
         </w:rPr>
         <w:br/>
-        <w:t>Beachten Sie beim Einlesen die Möglichkeit der Fehler von Files. Diese Fehler müssen im Log protokolliert werden und entsprechend mit Exceptions abgefangen werden.</w:t>
+        <w:t xml:space="preserve">Beachten Sie beim Einlesen die Möglichkeit der Fehler von Files. Diese Fehler müssen im Log protokolliert werden und entsprechend mit </w:t>
+      </w:r>
+      <w:proofErr w:type="spellStart"/>
+      <w:r>
+        <w:rPr>
+          <w:rFonts w:asciiTheme="minorHAnsi" w:hAnsiTheme="minorHAnsi"/>
+          <w:color w:val="000000" w:themeColor="text1"/>
+          <w:sz w:val="22"/>
+          <w:szCs w:val="22"/>
+        </w:rPr>
+        <w:t>Exceptions</w:t>
+      </w:r>
+      <w:proofErr w:type="spellEnd"/>
+      <w:r>
+        <w:rPr>
+          <w:rFonts w:asciiTheme="minorHAnsi" w:hAnsiTheme="minorHAnsi"/>
+          <w:color w:val="000000" w:themeColor="text1"/>
+          <w:sz w:val="22"/>
+          <w:szCs w:val="22"/>
+        </w:rPr>
+        <w:t xml:space="preserve"> abgefangen werden.</w:t>
       </w:r>
     </w:p>
     <w:p>
@@ -1363,7 +1512,47 @@
           <w:sz w:val="22"/>
           <w:szCs w:val="22"/>
         </w:rPr>
-        <w:t>Verwenden Sie (optional) für die einzelnen Arbeiter das ExecutorService mit ThreadPools. Achten Sie, dass die Monteure nicht "verhungern". Angeforderte Ressourcen müssen auch sa</w:t>
+        <w:t xml:space="preserve">Verwenden Sie (optional) für die einzelnen Arbeiter das </w:t>
+      </w:r>
+      <w:proofErr w:type="spellStart"/>
+      <w:r>
+        <w:rPr>
+          <w:rFonts w:asciiTheme="minorHAnsi" w:hAnsiTheme="minorHAnsi"/>
+          <w:color w:val="000000" w:themeColor="text1"/>
+          <w:sz w:val="22"/>
+          <w:szCs w:val="22"/>
+        </w:rPr>
+        <w:t>ExecutorService</w:t>
+      </w:r>
+      <w:proofErr w:type="spellEnd"/>
+      <w:r>
+        <w:rPr>
+          <w:rFonts w:asciiTheme="minorHAnsi" w:hAnsiTheme="minorHAnsi"/>
+          <w:color w:val="000000" w:themeColor="text1"/>
+          <w:sz w:val="22"/>
+          <w:szCs w:val="22"/>
+        </w:rPr>
+        <w:t xml:space="preserve"> mit </w:t>
+      </w:r>
+      <w:proofErr w:type="spellStart"/>
+      <w:r>
+        <w:rPr>
+          <w:rFonts w:asciiTheme="minorHAnsi" w:hAnsiTheme="minorHAnsi"/>
+          <w:color w:val="000000" w:themeColor="text1"/>
+          <w:sz w:val="22"/>
+          <w:szCs w:val="22"/>
+        </w:rPr>
+        <w:t>ThreadPools</w:t>
+      </w:r>
+      <w:proofErr w:type="spellEnd"/>
+      <w:r>
+        <w:rPr>
+          <w:rFonts w:asciiTheme="minorHAnsi" w:hAnsiTheme="minorHAnsi"/>
+          <w:color w:val="000000" w:themeColor="text1"/>
+          <w:sz w:val="22"/>
+          <w:szCs w:val="22"/>
+        </w:rPr>
+        <w:t>. Achten Sie, dass die Monteure nicht "verhungern". Angeforderte Ressourcen müssen auch sa</w:t>
       </w:r>
       <w:r>
         <w:rPr>
@@ -1498,7 +1687,29 @@
           <w:sz w:val="22"/>
           <w:szCs w:val="22"/>
         </w:rPr>
-        <w:t>Beispiel für Threadee-File</w:t>
+        <w:t xml:space="preserve">Beispiel für </w:t>
+      </w:r>
+      <w:proofErr w:type="spellStart"/>
+      <w:r>
+        <w:rPr>
+          <w:rStyle w:val="Fett"/>
+          <w:rFonts w:asciiTheme="minorHAnsi" w:hAnsiTheme="minorHAnsi"/>
+          <w:color w:val="000000" w:themeColor="text1"/>
+          <w:sz w:val="22"/>
+          <w:szCs w:val="22"/>
+        </w:rPr>
+        <w:t>Threadee</w:t>
+      </w:r>
+      <w:proofErr w:type="spellEnd"/>
+      <w:r>
+        <w:rPr>
+          <w:rStyle w:val="Fett"/>
+          <w:rFonts w:asciiTheme="minorHAnsi" w:hAnsiTheme="minorHAnsi"/>
+          <w:color w:val="000000" w:themeColor="text1"/>
+          <w:sz w:val="22"/>
+          <w:szCs w:val="22"/>
+        </w:rPr>
+        <w:t>-File</w:t>
       </w:r>
       <w:r>
         <w:rPr>
@@ -1613,7 +1824,206 @@
           <w:szCs w:val="22"/>
         </w:rPr>
         <w:br/>
-        <w:t>java tgm.sew.hit.roboterfabrik.Simulation --lager /verzeichnis/zum/lager --logs /verzeichnis/zum/loggen --lieferanten 12 --monteure 25 --laufzeit 10000</w:t>
+      </w:r>
+      <w:proofErr w:type="spellStart"/>
+      <w:r>
+        <w:rPr>
+          <w:rFonts w:asciiTheme="minorHAnsi" w:hAnsiTheme="minorHAnsi"/>
+          <w:color w:val="000000" w:themeColor="text1"/>
+          <w:sz w:val="22"/>
+          <w:szCs w:val="22"/>
+        </w:rPr>
+        <w:t>java</w:t>
+      </w:r>
+      <w:proofErr w:type="spellEnd"/>
+      <w:r>
+        <w:rPr>
+          <w:rFonts w:asciiTheme="minorHAnsi" w:hAnsiTheme="minorHAnsi"/>
+          <w:color w:val="000000" w:themeColor="text1"/>
+          <w:sz w:val="22"/>
+          <w:szCs w:val="22"/>
+        </w:rPr>
+        <w:t xml:space="preserve"> </w:t>
+      </w:r>
+      <w:proofErr w:type="spellStart"/>
+      <w:r>
+        <w:rPr>
+          <w:rFonts w:asciiTheme="minorHAnsi" w:hAnsiTheme="minorHAnsi"/>
+          <w:color w:val="000000" w:themeColor="text1"/>
+          <w:sz w:val="22"/>
+          <w:szCs w:val="22"/>
+        </w:rPr>
+        <w:t>tgm.sew.hit.roboterfabrik.Simulation</w:t>
+      </w:r>
+      <w:proofErr w:type="spellEnd"/>
+      <w:r>
+        <w:rPr>
+          <w:rFonts w:asciiTheme="minorHAnsi" w:hAnsiTheme="minorHAnsi"/>
+          <w:color w:val="000000" w:themeColor="text1"/>
+          <w:sz w:val="22"/>
+          <w:szCs w:val="22"/>
+        </w:rPr>
+        <w:t xml:space="preserve"> --</w:t>
+      </w:r>
+      <w:proofErr w:type="spellStart"/>
+      <w:r>
+        <w:rPr>
+          <w:rFonts w:asciiTheme="minorHAnsi" w:hAnsiTheme="minorHAnsi"/>
+          <w:color w:val="000000" w:themeColor="text1"/>
+          <w:sz w:val="22"/>
+          <w:szCs w:val="22"/>
+        </w:rPr>
+        <w:t>lager</w:t>
+      </w:r>
+      <w:proofErr w:type="spellEnd"/>
+      <w:r>
+        <w:rPr>
+          <w:rFonts w:asciiTheme="minorHAnsi" w:hAnsiTheme="minorHAnsi"/>
+          <w:color w:val="000000" w:themeColor="text1"/>
+          <w:sz w:val="22"/>
+          <w:szCs w:val="22"/>
+        </w:rPr>
+        <w:t xml:space="preserve"> /</w:t>
+      </w:r>
+      <w:proofErr w:type="spellStart"/>
+      <w:r>
+        <w:rPr>
+          <w:rFonts w:asciiTheme="minorHAnsi" w:hAnsiTheme="minorHAnsi"/>
+          <w:color w:val="000000" w:themeColor="text1"/>
+          <w:sz w:val="22"/>
+          <w:szCs w:val="22"/>
+        </w:rPr>
+        <w:t>verzeichnis</w:t>
+      </w:r>
+      <w:proofErr w:type="spellEnd"/>
+      <w:r>
+        <w:rPr>
+          <w:rFonts w:asciiTheme="minorHAnsi" w:hAnsiTheme="minorHAnsi"/>
+          <w:color w:val="000000" w:themeColor="text1"/>
+          <w:sz w:val="22"/>
+          <w:szCs w:val="22"/>
+        </w:rPr>
+        <w:t>/zum/</w:t>
+      </w:r>
+      <w:proofErr w:type="spellStart"/>
+      <w:r>
+        <w:rPr>
+          <w:rFonts w:asciiTheme="minorHAnsi" w:hAnsiTheme="minorHAnsi"/>
+          <w:color w:val="000000" w:themeColor="text1"/>
+          <w:sz w:val="22"/>
+          <w:szCs w:val="22"/>
+        </w:rPr>
+        <w:t>lager</w:t>
+      </w:r>
+      <w:proofErr w:type="spellEnd"/>
+      <w:r>
+        <w:rPr>
+          <w:rFonts w:asciiTheme="minorHAnsi" w:hAnsiTheme="minorHAnsi"/>
+          <w:color w:val="000000" w:themeColor="text1"/>
+          <w:sz w:val="22"/>
+          <w:szCs w:val="22"/>
+        </w:rPr>
+        <w:t xml:space="preserve"> --</w:t>
+      </w:r>
+      <w:proofErr w:type="spellStart"/>
+      <w:r>
+        <w:rPr>
+          <w:rFonts w:asciiTheme="minorHAnsi" w:hAnsiTheme="minorHAnsi"/>
+          <w:color w:val="000000" w:themeColor="text1"/>
+          <w:sz w:val="22"/>
+          <w:szCs w:val="22"/>
+        </w:rPr>
+        <w:t>logs</w:t>
+      </w:r>
+      <w:proofErr w:type="spellEnd"/>
+      <w:r>
+        <w:rPr>
+          <w:rFonts w:asciiTheme="minorHAnsi" w:hAnsiTheme="minorHAnsi"/>
+          <w:color w:val="000000" w:themeColor="text1"/>
+          <w:sz w:val="22"/>
+          <w:szCs w:val="22"/>
+        </w:rPr>
+        <w:t xml:space="preserve"> /</w:t>
+      </w:r>
+      <w:proofErr w:type="spellStart"/>
+      <w:r>
+        <w:rPr>
+          <w:rFonts w:asciiTheme="minorHAnsi" w:hAnsiTheme="minorHAnsi"/>
+          <w:color w:val="000000" w:themeColor="text1"/>
+          <w:sz w:val="22"/>
+          <w:szCs w:val="22"/>
+        </w:rPr>
+        <w:t>verzeichnis</w:t>
+      </w:r>
+      <w:proofErr w:type="spellEnd"/>
+      <w:r>
+        <w:rPr>
+          <w:rFonts w:asciiTheme="minorHAnsi" w:hAnsiTheme="minorHAnsi"/>
+          <w:color w:val="000000" w:themeColor="text1"/>
+          <w:sz w:val="22"/>
+          <w:szCs w:val="22"/>
+        </w:rPr>
+        <w:t>/zum/loggen --</w:t>
+      </w:r>
+      <w:proofErr w:type="spellStart"/>
+      <w:r>
+        <w:rPr>
+          <w:rFonts w:asciiTheme="minorHAnsi" w:hAnsiTheme="minorHAnsi"/>
+          <w:color w:val="000000" w:themeColor="text1"/>
+          <w:sz w:val="22"/>
+          <w:szCs w:val="22"/>
+        </w:rPr>
+        <w:t>lieferanten</w:t>
+      </w:r>
+      <w:proofErr w:type="spellEnd"/>
+      <w:r>
+        <w:rPr>
+          <w:rFonts w:asciiTheme="minorHAnsi" w:hAnsiTheme="minorHAnsi"/>
+          <w:color w:val="000000" w:themeColor="text1"/>
+          <w:sz w:val="22"/>
+          <w:szCs w:val="22"/>
+        </w:rPr>
+        <w:t xml:space="preserve"> 12 --</w:t>
+      </w:r>
+      <w:proofErr w:type="spellStart"/>
+      <w:r>
+        <w:rPr>
+          <w:rFonts w:asciiTheme="minorHAnsi" w:hAnsiTheme="minorHAnsi"/>
+          <w:color w:val="000000" w:themeColor="text1"/>
+          <w:sz w:val="22"/>
+          <w:szCs w:val="22"/>
+        </w:rPr>
+        <w:t>monteure</w:t>
+      </w:r>
+      <w:proofErr w:type="spellEnd"/>
+      <w:r>
+        <w:rPr>
+          <w:rFonts w:asciiTheme="minorHAnsi" w:hAnsiTheme="minorHAnsi"/>
+          <w:color w:val="000000" w:themeColor="text1"/>
+          <w:sz w:val="22"/>
+          <w:szCs w:val="22"/>
+        </w:rPr>
+        <w:t xml:space="preserve"> 25 --</w:t>
+      </w:r>
+      <w:proofErr w:type="spellStart"/>
+      <w:r>
+        <w:rPr>
+          <w:rFonts w:asciiTheme="minorHAnsi" w:hAnsiTheme="minorHAnsi"/>
+          <w:color w:val="000000" w:themeColor="text1"/>
+          <w:sz w:val="22"/>
+          <w:szCs w:val="22"/>
+        </w:rPr>
+        <w:t>laufzeit</w:t>
+      </w:r>
+      <w:proofErr w:type="spellEnd"/>
+      <w:r>
+        <w:rPr>
+          <w:rFonts w:asciiTheme="minorHAnsi" w:hAnsiTheme="minorHAnsi"/>
+          <w:color w:val="000000" w:themeColor="text1"/>
+          <w:sz w:val="22"/>
+          <w:szCs w:val="22"/>
+        </w:rPr>
+        <w:t xml:space="preserve"> 10000</w:t>
       </w:r>
     </w:p>
     <w:p>
@@ -1622,9 +2032,14 @@
       </w:pPr>
       <w:bookmarkStart w:id="1" w:name="_Toc399783026"/>
       <w:r>
-        <w:t>2. Requirementanalyse</w:t>
+        <w:t xml:space="preserve">2. </w:t>
+      </w:r>
+      <w:proofErr w:type="spellStart"/>
+      <w:r>
+        <w:t>Requirementanalyse</w:t>
       </w:r>
       <w:bookmarkEnd w:id="1"/>
+      <w:proofErr w:type="spellEnd"/>
     </w:p>
     <w:p>
       <w:pPr>
@@ -1659,7 +2074,15 @@
         </w:numPr>
       </w:pPr>
       <w:r>
-        <w:t>darin werden die einzelnen Bestandteile des Roboters (= Threadee) gesammelt</w:t>
+        <w:t xml:space="preserve">darin werden die einzelnen Bestandteile des Roboters (= </w:t>
+      </w:r>
+      <w:proofErr w:type="spellStart"/>
+      <w:r>
+        <w:t>Threadee</w:t>
+      </w:r>
+      <w:proofErr w:type="spellEnd"/>
+      <w:r>
+        <w:t>) gesammelt</w:t>
       </w:r>
     </w:p>
     <w:p>
@@ -1864,7 +2287,15 @@
         </w:numPr>
       </w:pPr>
       <w:r>
-        <w:t>baut den Threadee zusammen</w:t>
+        <w:t xml:space="preserve">baut den </w:t>
+      </w:r>
+      <w:proofErr w:type="spellStart"/>
+      <w:r>
+        <w:t>Threadee</w:t>
+      </w:r>
+      <w:proofErr w:type="spellEnd"/>
+      <w:r>
+        <w:t xml:space="preserve"> zusammen</w:t>
       </w:r>
     </w:p>
     <w:p>
@@ -1876,7 +2307,15 @@
         </w:numPr>
       </w:pPr>
       <w:r>
-        <w:t>stellt den fertigen Threadee wieder in das Lager zurück</w:t>
+        <w:t xml:space="preserve">stellt den fertigen </w:t>
+      </w:r>
+      <w:proofErr w:type="spellStart"/>
+      <w:r>
+        <w:t>Threadee</w:t>
+      </w:r>
+      <w:proofErr w:type="spellEnd"/>
+      <w:r>
+        <w:t xml:space="preserve"> wieder in das Lager zurück</w:t>
       </w:r>
     </w:p>
     <w:p>
@@ -1931,13 +2370,7 @@
         <w:rPr>
           <w:u w:val="single"/>
         </w:rPr>
-        <w:t>Loggen</w:t>
-      </w:r>
-      <w:r>
-        <w:rPr>
-          <w:u w:val="single"/>
-        </w:rPr>
-        <w:t>:</w:t>
+        <w:t>Loggen:</w:t>
       </w:r>
     </w:p>
     <w:p>
@@ -1954,13 +2387,7 @@
         </w:numPr>
       </w:pPr>
       <w:r>
-        <w:t>alle Aktivitäten der Mitarbeiter</w:t>
-      </w:r>
-      <w:r>
-        <w:t xml:space="preserve"> werden</w:t>
-      </w:r>
-      <w:r>
-        <w:t xml:space="preserve"> protokolliert</w:t>
+        <w:t>alle Aktivitäten der Mitarbeiter werden protokolliert</w:t>
       </w:r>
     </w:p>
     <w:p>
@@ -1972,13 +2399,7 @@
         </w:numPr>
       </w:pPr>
       <w:r>
-        <w:t xml:space="preserve">zu jeder Aktivität </w:t>
-      </w:r>
-      <w:r>
-        <w:t>wird auch gespeichert, wer diese a</w:t>
-      </w:r>
-      <w:r>
-        <w:t>usgeführt hat, dies wird durch die IDs realisiert</w:t>
+        <w:t>zu jeder Aktivität wird auch gespeichert, wer diese ausgeführt hat, dies wird durch die IDs realisiert</w:t>
       </w:r>
     </w:p>
     <w:p>
@@ -1987,25 +2408,97 @@
       </w:pPr>
       <w:bookmarkStart w:id="2" w:name="_Toc399783027"/>
       <w:r>
-        <w:t>3. Designüberlegung mittels UML-Klassendiagramm</w:t>
-      </w:r>
-      <w:bookmarkEnd w:id="2"/>
-    </w:p>
-    <w:p>
-      <w:pPr>
-        <w:pStyle w:val="KeinLeerraum"/>
-      </w:pPr>
+        <w:rPr>
+          <w:noProof/>
+          <w:lang w:eastAsia="de-DE"/>
+        </w:rPr>
+        <w:drawing>
+          <wp:anchor distT="0" distB="0" distL="114300" distR="114300" simplePos="0" relativeHeight="251663360" behindDoc="1" locked="0" layoutInCell="1" allowOverlap="1" wp14:anchorId="182C4F25" wp14:editId="76E4F2AA">
+            <wp:simplePos x="0" y="0"/>
+            <wp:positionH relativeFrom="margin">
+              <wp:posOffset>-785495</wp:posOffset>
+            </wp:positionH>
+            <wp:positionV relativeFrom="paragraph">
+              <wp:posOffset>590550</wp:posOffset>
+            </wp:positionV>
+            <wp:extent cx="7320915" cy="4776470"/>
+            <wp:effectExtent l="0" t="0" r="0" b="5080"/>
+            <wp:wrapTight wrapText="bothSides">
+              <wp:wrapPolygon edited="0">
+                <wp:start x="0" y="0"/>
+                <wp:lineTo x="0" y="21537"/>
+                <wp:lineTo x="21527" y="21537"/>
+                <wp:lineTo x="21527" y="0"/>
+                <wp:lineTo x="0" y="0"/>
+              </wp:wrapPolygon>
+            </wp:wrapTight>
+            <wp:docPr id="2" name="Grafik 2"/>
+            <wp:cNvGraphicFramePr>
+              <a:graphicFrameLocks xmlns:a="http://schemas.openxmlformats.org/drawingml/2006/main" noChangeAspect="1"/>
+            </wp:cNvGraphicFramePr>
+            <a:graphic xmlns:a="http://schemas.openxmlformats.org/drawingml/2006/main">
+              <a:graphicData uri="http://schemas.openxmlformats.org/drawingml/2006/picture">
+                <pic:pic xmlns:pic="http://schemas.openxmlformats.org/drawingml/2006/picture">
+                  <pic:nvPicPr>
+                    <pic:cNvPr id="2" name="Roboterfabrik.png"/>
+                    <pic:cNvPicPr/>
+                  </pic:nvPicPr>
+                  <pic:blipFill>
+                    <a:blip r:embed="rId9" cstate="print">
+                      <a:extLst>
+                        <a:ext uri="{28A0092B-C50C-407E-A947-70E740481C1C}">
+                          <a14:useLocalDpi xmlns:a14="http://schemas.microsoft.com/office/drawing/2010/main" val="0"/>
+                        </a:ext>
+                      </a:extLst>
+                    </a:blip>
+                    <a:stretch>
+                      <a:fillRect/>
+                    </a:stretch>
+                  </pic:blipFill>
+                  <pic:spPr>
+                    <a:xfrm>
+                      <a:off x="0" y="0"/>
+                      <a:ext cx="7320915" cy="4776470"/>
+                    </a:xfrm>
+                    <a:prstGeom prst="rect">
+                      <a:avLst/>
+                    </a:prstGeom>
+                  </pic:spPr>
+                </pic:pic>
+              </a:graphicData>
+            </a:graphic>
+            <wp14:sizeRelH relativeFrom="page">
+              <wp14:pctWidth>0</wp14:pctWidth>
+            </wp14:sizeRelH>
+            <wp14:sizeRelV relativeFrom="page">
+              <wp14:pctHeight>0</wp14:pctHeight>
+            </wp14:sizeRelV>
+          </wp:anchor>
+        </w:drawing>
+      </w:r>
+      <w:r>
+        <w:t>3. Designüberlegung mittels UM</w:t>
+      </w:r>
       <w:bookmarkStart w:id="3" w:name="_GoBack"/>
       <w:bookmarkEnd w:id="3"/>
+      <w:r>
+        <w:t>L-Klassendiagramm</w:t>
+      </w:r>
+      <w:bookmarkEnd w:id="2"/>
     </w:p>
     <w:p>
       <w:pPr>
         <w:pStyle w:val="KeinLeerraum"/>
       </w:pPr>
     </w:p>
+    <w:p>
+      <w:pPr>
+        <w:pStyle w:val="KeinLeerraum"/>
+      </w:pPr>
+    </w:p>
     <w:sectPr>
-      <w:headerReference w:type="default" r:id="rId9"/>
-      <w:footerReference w:type="default" r:id="rId10"/>
+      <w:headerReference w:type="default" r:id="rId10"/>
+      <w:footerReference w:type="default" r:id="rId11"/>
       <w:pgSz w:w="11906" w:h="16838"/>
       <w:pgMar w:top="1417" w:right="1417" w:bottom="1134" w:left="1417" w:header="708" w:footer="708" w:gutter="0"/>
       <w:pgNumType w:start="0"/>
@@ -2049,7 +2542,15 @@
       <w:pStyle w:val="Fuzeile"/>
     </w:pPr>
     <w:r>
-      <w:t>Erceg, Kritzl, Steinkellner</w:t>
+      <w:t xml:space="preserve">Erceg, </w:t>
+    </w:r>
+    <w:proofErr w:type="spellStart"/>
+    <w:r>
+      <w:t>Kritzl</w:t>
+    </w:r>
+    <w:proofErr w:type="spellEnd"/>
+    <w:r>
+      <w:t>, Steinkellner</w:t>
     </w:r>
     <w:r>
       <w:tab/>
@@ -3255,7 +3756,7 @@
 </file>
 
 <file path=customXml/itemProps2.xml><?xml version="1.0" encoding="utf-8"?>
-<ds:datastoreItem xmlns:ds="http://schemas.openxmlformats.org/officeDocument/2006/customXml" ds:itemID="{3ADFD4EC-8BC0-4BE8-BE7F-DBEC1BF87C66}">
+<ds:datastoreItem xmlns:ds="http://schemas.openxmlformats.org/officeDocument/2006/customXml" ds:itemID="{E9BCBF6B-0039-4B77-BD11-B54A80F618F6}">
   <ds:schemaRefs>
     <ds:schemaRef ds:uri="http://schemas.openxmlformats.org/officeDocument/2006/bibliography"/>
   </ds:schemaRefs>

</xml_diff>

<commit_message>
add testcase for Mitarbeiter
</commit_message>
<xml_diff>
--- a/Erceg_Kritzl_Steinkellner_A01.docx
+++ b/Erceg_Kritzl_Steinkellner_A01.docx
@@ -963,7 +963,7 @@
           <w:r>
             <w:fldChar w:fldCharType="separate"/>
           </w:r>
-          <w:hyperlink w:anchor="_Toc399935146" w:history="1">
+          <w:hyperlink w:anchor="_Toc399941697" w:history="1">
             <w:r>
               <w:rPr>
                 <w:rStyle w:val="Hyperlink"/>
@@ -990,7 +990,7 @@
                 <w:noProof/>
                 <w:webHidden/>
               </w:rPr>
-              <w:instrText xml:space="preserve"> PAGEREF _Toc399935146 \h </w:instrText>
+              <w:instrText xml:space="preserve"> PAGEREF _Toc399941697 \h </w:instrText>
             </w:r>
             <w:r>
               <w:rPr>
@@ -1033,7 +1033,7 @@
               <w:lang w:eastAsia="de-DE"/>
             </w:rPr>
           </w:pPr>
-          <w:hyperlink w:anchor="_Toc399935147" w:history="1">
+          <w:hyperlink w:anchor="_Toc399941698" w:history="1">
             <w:r>
               <w:rPr>
                 <w:rStyle w:val="Hyperlink"/>
@@ -1060,7 +1060,7 @@
                 <w:noProof/>
                 <w:webHidden/>
               </w:rPr>
-              <w:instrText xml:space="preserve"> PAGEREF _Toc399935147 \h </w:instrText>
+              <w:instrText xml:space="preserve"> PAGEREF _Toc399941698 \h </w:instrText>
             </w:r>
             <w:r>
               <w:rPr>
@@ -1080,7 +1080,7 @@
                 <w:noProof/>
                 <w:webHidden/>
               </w:rPr>
-              <w:t>2</w:t>
+              <w:t>3</w:t>
             </w:r>
             <w:r>
               <w:rPr>
@@ -1103,7 +1103,7 @@
               <w:lang w:eastAsia="de-DE"/>
             </w:rPr>
           </w:pPr>
-          <w:hyperlink w:anchor="_Toc399935148" w:history="1">
+          <w:hyperlink w:anchor="_Toc399941699" w:history="1">
             <w:r>
               <w:rPr>
                 <w:rStyle w:val="Hyperlink"/>
@@ -1130,7 +1130,7 @@
                 <w:noProof/>
                 <w:webHidden/>
               </w:rPr>
-              <w:instrText xml:space="preserve"> PAGEREF _Toc399935148 \h </w:instrText>
+              <w:instrText xml:space="preserve"> PAGEREF _Toc399941699 \h </w:instrText>
             </w:r>
             <w:r>
               <w:rPr>
@@ -1173,7 +1173,7 @@
               <w:lang w:eastAsia="de-DE"/>
             </w:rPr>
           </w:pPr>
-          <w:hyperlink w:anchor="_Toc399935149" w:history="1">
+          <w:hyperlink w:anchor="_Toc399941700" w:history="1">
             <w:r>
               <w:rPr>
                 <w:rStyle w:val="Hyperlink"/>
@@ -1200,7 +1200,7 @@
                 <w:noProof/>
                 <w:webHidden/>
               </w:rPr>
-              <w:instrText xml:space="preserve"> PAGEREF _Toc399935149 \h </w:instrText>
+              <w:instrText xml:space="preserve"> PAGEREF _Toc399941700 \h </w:instrText>
             </w:r>
             <w:r>
               <w:rPr>
@@ -1220,7 +1220,7 @@
                 <w:noProof/>
                 <w:webHidden/>
               </w:rPr>
-              <w:t>4</w:t>
+              <w:t>5</w:t>
             </w:r>
             <w:r>
               <w:rPr>
@@ -1238,10 +1238,12 @@
               <w:tab w:val="right" w:leader="dot" w:pos="9062"/>
             </w:tabs>
             <w:rPr>
+              <w:rFonts w:eastAsiaTheme="minorEastAsia"/>
               <w:noProof/>
+              <w:lang w:eastAsia="de-DE"/>
             </w:rPr>
           </w:pPr>
-          <w:hyperlink w:anchor="_Toc399935150" w:history="1">
+          <w:hyperlink w:anchor="_Toc399941701" w:history="1">
             <w:r>
               <w:rPr>
                 <w:rStyle w:val="Hyperlink"/>
@@ -1268,7 +1270,7 @@
                 <w:noProof/>
                 <w:webHidden/>
               </w:rPr>
-              <w:instrText xml:space="preserve"> PAGEREF _Toc399935150 \h </w:instrText>
+              <w:instrText xml:space="preserve"> PAGEREF _Toc399941701 \h </w:instrText>
             </w:r>
             <w:r>
               <w:rPr>
@@ -1288,7 +1290,7 @@
                 <w:noProof/>
                 <w:webHidden/>
               </w:rPr>
-              <w:t>4</w:t>
+              <w:t>5</w:t>
             </w:r>
             <w:r>
               <w:rPr>
@@ -1306,10 +1308,12 @@
               <w:tab w:val="right" w:leader="dot" w:pos="9062"/>
             </w:tabs>
             <w:rPr>
+              <w:rFonts w:eastAsiaTheme="minorEastAsia"/>
               <w:noProof/>
+              <w:lang w:eastAsia="de-DE"/>
             </w:rPr>
           </w:pPr>
-          <w:hyperlink w:anchor="_Toc399935151" w:history="1">
+          <w:hyperlink w:anchor="_Toc399941702" w:history="1">
             <w:r>
               <w:rPr>
                 <w:rStyle w:val="Hyperlink"/>
@@ -1336,7 +1340,7 @@
                 <w:noProof/>
                 <w:webHidden/>
               </w:rPr>
-              <w:instrText xml:space="preserve"> PAGEREF _Toc399935151 \h </w:instrText>
+              <w:instrText xml:space="preserve"> PAGEREF _Toc399941702 \h </w:instrText>
             </w:r>
             <w:r>
               <w:rPr>
@@ -1356,7 +1360,357 @@
                 <w:noProof/>
                 <w:webHidden/>
               </w:rPr>
-              <w:t>4</w:t>
+              <w:t>5</w:t>
+            </w:r>
+            <w:r>
+              <w:rPr>
+                <w:noProof/>
+                <w:webHidden/>
+              </w:rPr>
+              <w:fldChar w:fldCharType="end"/>
+            </w:r>
+          </w:hyperlink>
+        </w:p>
+        <w:p>
+          <w:pPr>
+            <w:pStyle w:val="Verzeichnis1"/>
+            <w:tabs>
+              <w:tab w:val="right" w:leader="dot" w:pos="9062"/>
+            </w:tabs>
+            <w:rPr>
+              <w:rFonts w:eastAsiaTheme="minorEastAsia"/>
+              <w:noProof/>
+              <w:lang w:eastAsia="de-DE"/>
+            </w:rPr>
+          </w:pPr>
+          <w:hyperlink w:anchor="_Toc399941703" w:history="1">
+            <w:r>
+              <w:rPr>
+                <w:rStyle w:val="Hyperlink"/>
+                <w:noProof/>
+              </w:rPr>
+              <w:t>5. anschließende Endzeitaufteilung</w:t>
+            </w:r>
+            <w:r>
+              <w:rPr>
+                <w:noProof/>
+                <w:webHidden/>
+              </w:rPr>
+              <w:tab/>
+            </w:r>
+            <w:r>
+              <w:rPr>
+                <w:noProof/>
+                <w:webHidden/>
+              </w:rPr>
+              <w:fldChar w:fldCharType="begin"/>
+            </w:r>
+            <w:r>
+              <w:rPr>
+                <w:noProof/>
+                <w:webHidden/>
+              </w:rPr>
+              <w:instrText xml:space="preserve"> PAGEREF _Toc399941703 \h </w:instrText>
+            </w:r>
+            <w:r>
+              <w:rPr>
+                <w:noProof/>
+                <w:webHidden/>
+              </w:rPr>
+            </w:r>
+            <w:r>
+              <w:rPr>
+                <w:noProof/>
+                <w:webHidden/>
+              </w:rPr>
+              <w:fldChar w:fldCharType="separate"/>
+            </w:r>
+            <w:r>
+              <w:rPr>
+                <w:noProof/>
+                <w:webHidden/>
+              </w:rPr>
+              <w:t>6</w:t>
+            </w:r>
+            <w:r>
+              <w:rPr>
+                <w:noProof/>
+                <w:webHidden/>
+              </w:rPr>
+              <w:fldChar w:fldCharType="end"/>
+            </w:r>
+          </w:hyperlink>
+        </w:p>
+        <w:p>
+          <w:pPr>
+            <w:pStyle w:val="Verzeichnis2"/>
+            <w:tabs>
+              <w:tab w:val="right" w:leader="dot" w:pos="9062"/>
+            </w:tabs>
+            <w:rPr>
+              <w:rFonts w:eastAsiaTheme="minorEastAsia"/>
+              <w:noProof/>
+              <w:lang w:eastAsia="de-DE"/>
+            </w:rPr>
+          </w:pPr>
+          <w:hyperlink w:anchor="_Toc399941704" w:history="1">
+            <w:r>
+              <w:rPr>
+                <w:rStyle w:val="Hyperlink"/>
+                <w:noProof/>
+              </w:rPr>
+              <w:t>5.1. Erceg</w:t>
+            </w:r>
+            <w:r>
+              <w:rPr>
+                <w:noProof/>
+                <w:webHidden/>
+              </w:rPr>
+              <w:tab/>
+            </w:r>
+            <w:r>
+              <w:rPr>
+                <w:noProof/>
+                <w:webHidden/>
+              </w:rPr>
+              <w:fldChar w:fldCharType="begin"/>
+            </w:r>
+            <w:r>
+              <w:rPr>
+                <w:noProof/>
+                <w:webHidden/>
+              </w:rPr>
+              <w:instrText xml:space="preserve"> PAGEREF _Toc399941704 \h </w:instrText>
+            </w:r>
+            <w:r>
+              <w:rPr>
+                <w:noProof/>
+                <w:webHidden/>
+              </w:rPr>
+            </w:r>
+            <w:r>
+              <w:rPr>
+                <w:noProof/>
+                <w:webHidden/>
+              </w:rPr>
+              <w:fldChar w:fldCharType="separate"/>
+            </w:r>
+            <w:r>
+              <w:rPr>
+                <w:noProof/>
+                <w:webHidden/>
+              </w:rPr>
+              <w:t>6</w:t>
+            </w:r>
+            <w:r>
+              <w:rPr>
+                <w:noProof/>
+                <w:webHidden/>
+              </w:rPr>
+              <w:fldChar w:fldCharType="end"/>
+            </w:r>
+          </w:hyperlink>
+        </w:p>
+        <w:p>
+          <w:pPr>
+            <w:pStyle w:val="Verzeichnis2"/>
+            <w:tabs>
+              <w:tab w:val="right" w:leader="dot" w:pos="9062"/>
+            </w:tabs>
+            <w:rPr>
+              <w:rFonts w:eastAsiaTheme="minorEastAsia"/>
+              <w:noProof/>
+              <w:lang w:eastAsia="de-DE"/>
+            </w:rPr>
+          </w:pPr>
+          <w:hyperlink w:anchor="_Toc399941705" w:history="1">
+            <w:r>
+              <w:rPr>
+                <w:rStyle w:val="Hyperlink"/>
+                <w:noProof/>
+              </w:rPr>
+              <w:t>5.2. Kritzl</w:t>
+            </w:r>
+            <w:r>
+              <w:rPr>
+                <w:noProof/>
+                <w:webHidden/>
+              </w:rPr>
+              <w:tab/>
+            </w:r>
+            <w:r>
+              <w:rPr>
+                <w:noProof/>
+                <w:webHidden/>
+              </w:rPr>
+              <w:fldChar w:fldCharType="begin"/>
+            </w:r>
+            <w:r>
+              <w:rPr>
+                <w:noProof/>
+                <w:webHidden/>
+              </w:rPr>
+              <w:instrText xml:space="preserve"> PAGEREF _Toc399941705 \h </w:instrText>
+            </w:r>
+            <w:r>
+              <w:rPr>
+                <w:noProof/>
+                <w:webHidden/>
+              </w:rPr>
+            </w:r>
+            <w:r>
+              <w:rPr>
+                <w:noProof/>
+                <w:webHidden/>
+              </w:rPr>
+              <w:fldChar w:fldCharType="separate"/>
+            </w:r>
+            <w:r>
+              <w:rPr>
+                <w:noProof/>
+                <w:webHidden/>
+              </w:rPr>
+              <w:t>6</w:t>
+            </w:r>
+            <w:r>
+              <w:rPr>
+                <w:noProof/>
+                <w:webHidden/>
+              </w:rPr>
+              <w:fldChar w:fldCharType="end"/>
+            </w:r>
+          </w:hyperlink>
+        </w:p>
+        <w:p>
+          <w:pPr>
+            <w:pStyle w:val="Verzeichnis2"/>
+            <w:tabs>
+              <w:tab w:val="right" w:leader="dot" w:pos="9062"/>
+            </w:tabs>
+            <w:rPr>
+              <w:rFonts w:eastAsiaTheme="minorEastAsia"/>
+              <w:noProof/>
+              <w:lang w:eastAsia="de-DE"/>
+            </w:rPr>
+          </w:pPr>
+          <w:hyperlink w:anchor="_Toc399941706" w:history="1">
+            <w:r>
+              <w:rPr>
+                <w:rStyle w:val="Hyperlink"/>
+                <w:noProof/>
+              </w:rPr>
+              <w:t>5.3. Steinkellner</w:t>
+            </w:r>
+            <w:r>
+              <w:rPr>
+                <w:noProof/>
+                <w:webHidden/>
+              </w:rPr>
+              <w:tab/>
+            </w:r>
+            <w:r>
+              <w:rPr>
+                <w:noProof/>
+                <w:webHidden/>
+              </w:rPr>
+              <w:fldChar w:fldCharType="begin"/>
+            </w:r>
+            <w:r>
+              <w:rPr>
+                <w:noProof/>
+                <w:webHidden/>
+              </w:rPr>
+              <w:instrText xml:space="preserve"> PAGEREF _Toc399941706 \h </w:instrText>
+            </w:r>
+            <w:r>
+              <w:rPr>
+                <w:noProof/>
+                <w:webHidden/>
+              </w:rPr>
+            </w:r>
+            <w:r>
+              <w:rPr>
+                <w:noProof/>
+                <w:webHidden/>
+              </w:rPr>
+              <w:fldChar w:fldCharType="separate"/>
+            </w:r>
+            <w:r>
+              <w:rPr>
+                <w:noProof/>
+                <w:webHidden/>
+              </w:rPr>
+              <w:t>7</w:t>
+            </w:r>
+            <w:r>
+              <w:rPr>
+                <w:noProof/>
+                <w:webHidden/>
+              </w:rPr>
+              <w:fldChar w:fldCharType="end"/>
+            </w:r>
+          </w:hyperlink>
+        </w:p>
+        <w:p>
+          <w:pPr>
+            <w:pStyle w:val="Verzeichnis2"/>
+            <w:tabs>
+              <w:tab w:val="right" w:leader="dot" w:pos="9062"/>
+            </w:tabs>
+            <w:rPr>
+              <w:rFonts w:eastAsiaTheme="minorEastAsia"/>
+              <w:noProof/>
+              <w:lang w:eastAsia="de-DE"/>
+            </w:rPr>
+          </w:pPr>
+          <w:hyperlink w:anchor="_Toc399941707" w:history="1">
+            <w:r>
+              <w:rPr>
+                <w:rStyle w:val="Hyperlink"/>
+                <w:noProof/>
+              </w:rPr>
+              <w:t>5.4. Gesamtsumme</w:t>
+            </w:r>
+            <w:r>
+              <w:rPr>
+                <w:noProof/>
+                <w:webHidden/>
+              </w:rPr>
+              <w:tab/>
+            </w:r>
+            <w:r>
+              <w:rPr>
+                <w:noProof/>
+                <w:webHidden/>
+              </w:rPr>
+              <w:fldChar w:fldCharType="begin"/>
+            </w:r>
+            <w:r>
+              <w:rPr>
+                <w:noProof/>
+                <w:webHidden/>
+              </w:rPr>
+              <w:instrText xml:space="preserve"> PAGEREF _Toc399941707 \h </w:instrText>
+            </w:r>
+            <w:r>
+              <w:rPr>
+                <w:noProof/>
+                <w:webHidden/>
+              </w:rPr>
+            </w:r>
+            <w:r>
+              <w:rPr>
+                <w:noProof/>
+                <w:webHidden/>
+              </w:rPr>
+              <w:fldChar w:fldCharType="separate"/>
+            </w:r>
+            <w:r>
+              <w:rPr>
+                <w:noProof/>
+                <w:webHidden/>
+              </w:rPr>
+              <w:t>7</w:t>
             </w:r>
             <w:r>
               <w:rPr>
@@ -1382,7 +1736,7 @@
       <w:pPr>
         <w:pStyle w:val="berschrift1"/>
       </w:pPr>
-      <w:bookmarkStart w:id="0" w:name="_Toc399935146"/>
+      <w:bookmarkStart w:id="0" w:name="_Toc399941697"/>
       <w:r>
         <w:t>1. Aufgabenstellung</w:t>
       </w:r>
@@ -1699,6 +2053,7 @@
           <w:sz w:val="22"/>
           <w:szCs w:val="22"/>
         </w:rPr>
+        <w:lastRenderedPageBreak/>
         <w:t>Tipps und Tricks</w:t>
       </w:r>
     </w:p>
@@ -1801,7 +2156,6 @@
           <w:sz w:val="22"/>
           <w:szCs w:val="22"/>
         </w:rPr>
-        <w:lastRenderedPageBreak/>
         <w:br/>
       </w:r>
       <w:r>
@@ -2328,61 +2682,9 @@
     </w:p>
     <w:p>
       <w:pPr>
-        <w:pStyle w:val="StandardWeb"/>
-        <w:shd w:val="clear" w:color="auto" w:fill="FFFFFF"/>
-        <w:spacing w:before="0" w:beforeAutospacing="0" w:after="240" w:afterAutospacing="0" w:line="267" w:lineRule="atLeast"/>
-        <w:rPr>
-          <w:rFonts w:asciiTheme="minorHAnsi" w:hAnsiTheme="minorHAnsi"/>
-          <w:color w:val="000000" w:themeColor="text1"/>
-          <w:sz w:val="22"/>
-          <w:szCs w:val="22"/>
-        </w:rPr>
-      </w:pPr>
-    </w:p>
-    <w:p>
-      <w:pPr>
-        <w:pStyle w:val="StandardWeb"/>
-        <w:shd w:val="clear" w:color="auto" w:fill="FFFFFF"/>
-        <w:spacing w:before="0" w:beforeAutospacing="0" w:after="240" w:afterAutospacing="0" w:line="267" w:lineRule="atLeast"/>
-        <w:rPr>
-          <w:rFonts w:asciiTheme="minorHAnsi" w:hAnsiTheme="minorHAnsi"/>
-          <w:color w:val="000000" w:themeColor="text1"/>
-          <w:sz w:val="22"/>
-          <w:szCs w:val="22"/>
-        </w:rPr>
-      </w:pPr>
-    </w:p>
-    <w:p>
-      <w:pPr>
-        <w:pStyle w:val="StandardWeb"/>
-        <w:shd w:val="clear" w:color="auto" w:fill="FFFFFF"/>
-        <w:spacing w:before="0" w:beforeAutospacing="0" w:after="240" w:afterAutospacing="0" w:line="267" w:lineRule="atLeast"/>
-        <w:rPr>
-          <w:rFonts w:asciiTheme="minorHAnsi" w:hAnsiTheme="minorHAnsi"/>
-          <w:color w:val="000000" w:themeColor="text1"/>
-          <w:sz w:val="22"/>
-          <w:szCs w:val="22"/>
-        </w:rPr>
-      </w:pPr>
-    </w:p>
-    <w:p>
-      <w:pPr>
-        <w:pStyle w:val="StandardWeb"/>
-        <w:shd w:val="clear" w:color="auto" w:fill="FFFFFF"/>
-        <w:spacing w:before="0" w:beforeAutospacing="0" w:after="240" w:afterAutospacing="0" w:line="267" w:lineRule="atLeast"/>
-        <w:rPr>
-          <w:rFonts w:asciiTheme="minorHAnsi" w:hAnsiTheme="minorHAnsi"/>
-          <w:color w:val="000000" w:themeColor="text1"/>
-          <w:sz w:val="22"/>
-          <w:szCs w:val="22"/>
-        </w:rPr>
-      </w:pPr>
-    </w:p>
-    <w:p>
-      <w:pPr>
         <w:pStyle w:val="berschrift1"/>
       </w:pPr>
-      <w:bookmarkStart w:id="1" w:name="_Toc399935147"/>
+      <w:bookmarkStart w:id="1" w:name="_Toc399941698"/>
       <w:r>
         <w:lastRenderedPageBreak/>
         <w:t xml:space="preserve">2. </w:t>
@@ -2758,7 +3060,7 @@
       <w:pPr>
         <w:pStyle w:val="berschrift1"/>
       </w:pPr>
-      <w:bookmarkStart w:id="2" w:name="_Toc399935148"/>
+      <w:bookmarkStart w:id="2" w:name="_Toc399941699"/>
       <w:r>
         <w:rPr>
           <w:noProof/>
@@ -2923,7 +3225,7 @@
       <w:pPr>
         <w:pStyle w:val="berschrift1"/>
       </w:pPr>
-      <w:bookmarkStart w:id="3" w:name="_Toc399935149"/>
+      <w:bookmarkStart w:id="3" w:name="_Toc399941700"/>
       <w:r>
         <w:lastRenderedPageBreak/>
         <w:t>4. detaillierte Arbeitsaufteilung mit Aufwandabschätzung</w:t>
@@ -2939,7 +3241,7 @@
       <w:pPr>
         <w:pStyle w:val="berschrift2"/>
       </w:pPr>
-      <w:bookmarkStart w:id="4" w:name="_Toc399935150"/>
+      <w:bookmarkStart w:id="4" w:name="_Toc399941701"/>
       <w:r>
         <w:t>4.1. Aufwandabschätzung</w:t>
       </w:r>
@@ -3207,6 +3509,12 @@
               </w:rPr>
               <w:t>00</w:t>
             </w:r>
+            <w:r>
+              <w:rPr>
+                <w:b/>
+              </w:rPr>
+              <w:t xml:space="preserve"> (ca. 23 ½ Stunden)</w:t>
+            </w:r>
           </w:p>
         </w:tc>
       </w:tr>
@@ -3220,7 +3528,7 @@
       <w:pPr>
         <w:pStyle w:val="berschrift2"/>
       </w:pPr>
-      <w:bookmarkStart w:id="5" w:name="_Toc399935151"/>
+      <w:bookmarkStart w:id="5" w:name="_Toc399941702"/>
       <w:r>
         <w:t>4.2. Arbeitsaufteilung für die Code-Erstellung</w:t>
       </w:r>
@@ -4348,10 +4656,12 @@
       <w:pPr>
         <w:pStyle w:val="berschrift1"/>
       </w:pPr>
+      <w:bookmarkStart w:id="6" w:name="_Toc399941703"/>
       <w:r>
         <w:lastRenderedPageBreak/>
         <w:t>5. anschließende Endzeitaufteilung</w:t>
       </w:r>
+      <w:bookmarkEnd w:id="6"/>
     </w:p>
     <w:p>
       <w:pPr>
@@ -4360,17 +4670,13 @@
     </w:p>
     <w:p>
       <w:pPr>
-        <w:pStyle w:val="KeinLeerraum"/>
-        <w:rPr>
-          <w:b/>
-        </w:rPr>
-      </w:pPr>
-      <w:r>
-        <w:rPr>
-          <w:b/>
-        </w:rPr>
-        <w:t>Erceg:</w:t>
-      </w:r>
+        <w:pStyle w:val="berschrift2"/>
+      </w:pPr>
+      <w:bookmarkStart w:id="7" w:name="_Toc399941704"/>
+      <w:r>
+        <w:t>5.1. Erceg</w:t>
+      </w:r>
+      <w:bookmarkEnd w:id="7"/>
     </w:p>
     <w:p>
       <w:pPr>
@@ -5700,6 +6006,83 @@
               <w:jc w:val="center"/>
               <w:rPr>
                 <w:rFonts w:ascii="Calibri" w:eastAsia="Times New Roman" w:hAnsi="Calibri" w:cs="Times New Roman"/>
+                <w:color w:val="000000"/>
+                <w:lang w:eastAsia="de-DE"/>
+              </w:rPr>
+            </w:pPr>
+            <w:r>
+              <w:rPr>
+                <w:rFonts w:ascii="Calibri" w:eastAsia="Times New Roman" w:hAnsi="Calibri" w:cs="Times New Roman"/>
+                <w:color w:val="000000"/>
+                <w:lang w:eastAsia="de-DE"/>
+              </w:rPr>
+              <w:t>Testen</w:t>
+            </w:r>
+          </w:p>
+        </w:tc>
+        <w:tc>
+          <w:tcPr>
+            <w:tcW w:w="1701" w:type="dxa"/>
+            <w:noWrap/>
+          </w:tcPr>
+          <w:p>
+            <w:pPr>
+              <w:jc w:val="center"/>
+              <w:rPr>
+                <w:rFonts w:ascii="Calibri" w:eastAsia="Times New Roman" w:hAnsi="Calibri" w:cs="Times New Roman"/>
+                <w:color w:val="000000"/>
+                <w:lang w:eastAsia="de-DE"/>
+              </w:rPr>
+            </w:pPr>
+            <w:r>
+              <w:rPr>
+                <w:rFonts w:ascii="Calibri" w:eastAsia="Times New Roman" w:hAnsi="Calibri" w:cs="Times New Roman"/>
+                <w:color w:val="000000"/>
+                <w:lang w:eastAsia="de-DE"/>
+              </w:rPr>
+              <w:t>01.10.2014</w:t>
+            </w:r>
+          </w:p>
+        </w:tc>
+        <w:tc>
+          <w:tcPr>
+            <w:tcW w:w="2927" w:type="dxa"/>
+            <w:noWrap/>
+          </w:tcPr>
+          <w:p>
+            <w:pPr>
+              <w:jc w:val="center"/>
+              <w:rPr>
+                <w:rFonts w:ascii="Calibri" w:eastAsia="Times New Roman" w:hAnsi="Calibri" w:cs="Times New Roman"/>
+                <w:color w:val="000000"/>
+                <w:lang w:eastAsia="de-DE"/>
+              </w:rPr>
+            </w:pPr>
+            <w:r>
+              <w:rPr>
+                <w:rFonts w:ascii="Calibri" w:eastAsia="Times New Roman" w:hAnsi="Calibri" w:cs="Times New Roman"/>
+                <w:color w:val="000000"/>
+                <w:lang w:eastAsia="de-DE"/>
+              </w:rPr>
+              <w:t>120</w:t>
+            </w:r>
+          </w:p>
+        </w:tc>
+      </w:tr>
+      <w:tr>
+        <w:trPr>
+          <w:trHeight w:val="300"/>
+        </w:trPr>
+        <w:tc>
+          <w:tcPr>
+            <w:tcW w:w="4248" w:type="dxa"/>
+            <w:noWrap/>
+          </w:tcPr>
+          <w:p>
+            <w:pPr>
+              <w:jc w:val="center"/>
+              <w:rPr>
+                <w:rFonts w:ascii="Calibri" w:eastAsia="Times New Roman" w:hAnsi="Calibri" w:cs="Times New Roman"/>
                 <w:b/>
                 <w:i/>
                 <w:color w:val="000000"/>
@@ -5770,17 +6153,7 @@
                 <w:color w:val="000000"/>
                 <w:lang w:eastAsia="de-DE"/>
               </w:rPr>
-              <w:t>84</w:t>
-            </w:r>
-            <w:r>
-              <w:rPr>
-                <w:rFonts w:ascii="Calibri" w:eastAsia="Times New Roman" w:hAnsi="Calibri" w:cs="Times New Roman"/>
-                <w:b/>
-                <w:i/>
-                <w:color w:val="000000"/>
-                <w:lang w:eastAsia="de-DE"/>
-              </w:rPr>
-              <w:t>5</w:t>
+              <w:t>965</w:t>
             </w:r>
           </w:p>
         </w:tc>
@@ -5793,25 +6166,18 @@
     </w:p>
     <w:p>
       <w:pPr>
-        <w:pStyle w:val="KeinLeerraum"/>
-        <w:rPr>
-          <w:b/>
-        </w:rPr>
-      </w:pPr>
+        <w:pStyle w:val="berschrift2"/>
+      </w:pPr>
+      <w:bookmarkStart w:id="8" w:name="_Toc399941705"/>
+      <w:r>
+        <w:t xml:space="preserve">5.2. </w:t>
+      </w:r>
       <w:proofErr w:type="spellStart"/>
       <w:r>
-        <w:rPr>
-          <w:b/>
-        </w:rPr>
         <w:t>Kritzl</w:t>
       </w:r>
+      <w:bookmarkEnd w:id="8"/>
       <w:proofErr w:type="spellEnd"/>
-      <w:r>
-        <w:rPr>
-          <w:b/>
-        </w:rPr>
-        <w:t>:</w:t>
-      </w:r>
     </w:p>
     <w:p>
       <w:pPr>
@@ -7592,6 +7958,7 @@
                 <w:color w:val="000000"/>
                 <w:lang w:eastAsia="de-DE"/>
               </w:rPr>
+              <w:lastRenderedPageBreak/>
               <w:t>Testen</w:t>
             </w:r>
             <w:r>
@@ -7762,13 +8129,16 @@
           <w:b/>
         </w:rPr>
       </w:pPr>
-      <w:r>
-        <w:rPr>
-          <w:b/>
-        </w:rPr>
-        <w:lastRenderedPageBreak/>
-        <w:t>Steinkellner:</w:t>
-      </w:r>
+    </w:p>
+    <w:p>
+      <w:pPr>
+        <w:pStyle w:val="berschrift2"/>
+      </w:pPr>
+      <w:bookmarkStart w:id="9" w:name="_Toc399941706"/>
+      <w:r>
+        <w:t>5.3. Steinkellner</w:t>
+      </w:r>
+      <w:bookmarkEnd w:id="9"/>
     </w:p>
     <w:p>
       <w:pPr>
@@ -7865,15 +8235,7 @@
                 <w:b/>
                 <w:color w:val="000000"/>
               </w:rPr>
-              <w:t>Zeit</w:t>
-            </w:r>
-            <w:r>
-              <w:rPr>
-                <w:rFonts w:ascii="Calibri" w:hAnsi="Calibri" w:cs="Calibri"/>
-                <w:b/>
-                <w:color w:val="000000"/>
-              </w:rPr>
-              <w:t xml:space="preserve"> in Minuten</w:t>
+              <w:t>Zeit in Minuten</w:t>
             </w:r>
           </w:p>
         </w:tc>
@@ -8135,8 +8497,6 @@
               </w:rPr>
               <w:t>Arbeitseinteilung</w:t>
             </w:r>
-            <w:bookmarkStart w:id="6" w:name="_GoBack"/>
-            <w:bookmarkEnd w:id="6"/>
           </w:p>
         </w:tc>
         <w:tc>
@@ -8368,14 +8728,7 @@
                 <w:rFonts w:ascii="Calibri" w:hAnsi="Calibri" w:cs="Calibri"/>
                 <w:color w:val="000000"/>
               </w:rPr>
-              <w:t>Krisensitzung (t</w:t>
-            </w:r>
-            <w:r>
-              <w:rPr>
-                <w:rFonts w:ascii="Calibri" w:hAnsi="Calibri" w:cs="Calibri"/>
-                <w:color w:val="000000"/>
-              </w:rPr>
-              <w:t>elefonisch)</w:t>
+              <w:t>Krisensitzung (telefonisch)</w:t>
             </w:r>
           </w:p>
         </w:tc>
@@ -8577,7 +8930,7 @@
                 <w:rFonts w:ascii="Calibri" w:hAnsi="Calibri" w:cs="Calibri"/>
                 <w:color w:val="000000"/>
               </w:rPr>
-              <w:t>26</w:t>
+              <w:t>56</w:t>
             </w:r>
           </w:p>
         </w:tc>
@@ -8743,7 +9096,16 @@
                 <w:i/>
                 <w:color w:val="000000"/>
               </w:rPr>
-              <w:t>547</w:t>
+              <w:t>57</w:t>
+            </w:r>
+            <w:r>
+              <w:rPr>
+                <w:rFonts w:ascii="Calibri" w:hAnsi="Calibri" w:cs="Calibri"/>
+                <w:b/>
+                <w:i/>
+                <w:color w:val="000000"/>
+              </w:rPr>
+              <w:t>7</w:t>
             </w:r>
           </w:p>
         </w:tc>
@@ -8753,6 +9115,96 @@
       <w:pPr>
         <w:pStyle w:val="KeinLeerraum"/>
       </w:pPr>
+    </w:p>
+    <w:p>
+      <w:pPr>
+        <w:pStyle w:val="berschrift2"/>
+      </w:pPr>
+      <w:bookmarkStart w:id="10" w:name="_Toc399941707"/>
+      <w:r>
+        <w:t>5.4. Gesamtsumme</w:t>
+      </w:r>
+      <w:bookmarkEnd w:id="10"/>
+    </w:p>
+    <w:p>
+      <w:pPr>
+        <w:pStyle w:val="KeinLeerraum"/>
+      </w:pPr>
+    </w:p>
+    <w:p>
+      <w:pPr>
+        <w:pStyle w:val="KeinLeerraum"/>
+        <w:rPr>
+          <w:b/>
+          <w:i/>
+        </w:rPr>
+      </w:pPr>
+      <w:r>
+        <w:rPr>
+          <w:b/>
+          <w:i/>
+        </w:rPr>
+        <w:t>282</w:t>
+      </w:r>
+      <w:r>
+        <w:rPr>
+          <w:b/>
+          <w:i/>
+        </w:rPr>
+        <w:t xml:space="preserve">0 Minuten = </w:t>
+      </w:r>
+      <w:r>
+        <w:rPr>
+          <w:b/>
+          <w:i/>
+        </w:rPr>
+        <w:t>47</w:t>
+      </w:r>
+      <w:r>
+        <w:rPr>
+          <w:b/>
+          <w:i/>
+        </w:rPr>
+        <w:t xml:space="preserve"> Stunden</w:t>
+      </w:r>
+    </w:p>
+    <w:p>
+      <w:pPr>
+        <w:pStyle w:val="KeinLeerraum"/>
+      </w:pPr>
+    </w:p>
+    <w:p>
+      <w:pPr>
+        <w:pStyle w:val="KeinLeerraum"/>
+      </w:pPr>
+      <w:r>
+        <w:t>Im Vergleich zur Aufwandabschätzung (23 ½ Stunden) haben wir gesamt um das Doppelte länger an Zeit gebraucht.</w:t>
+      </w:r>
+    </w:p>
+    <w:p>
+      <w:pPr>
+        <w:pStyle w:val="KeinLeerraum"/>
+      </w:pPr>
+    </w:p>
+    <w:p>
+      <w:pPr>
+        <w:pStyle w:val="berschrift1"/>
+      </w:pPr>
+      <w:r>
+        <w:t>6. Arbeitsdurchführung</w:t>
+      </w:r>
+    </w:p>
+    <w:p>
+      <w:pPr>
+        <w:pStyle w:val="KeinLeerraum"/>
+      </w:pPr>
+    </w:p>
+    <w:p>
+      <w:pPr>
+        <w:pStyle w:val="KeinLeerraum"/>
+      </w:pPr>
+      <w:bookmarkStart w:id="11" w:name="_GoBack"/>
+      <w:bookmarkEnd w:id="11"/>
     </w:p>
     <w:sectPr>
       <w:headerReference w:type="default" r:id="rId10"/>
@@ -8840,7 +9292,7 @@
         <w:bCs/>
         <w:noProof/>
       </w:rPr>
-      <w:t>7</w:t>
+      <w:t>6</w:t>
     </w:r>
     <w:r>
       <w:rPr>
@@ -10088,7 +10540,7 @@
 </file>
 
 <file path=customXml/itemProps2.xml><?xml version="1.0" encoding="utf-8"?>
-<ds:datastoreItem xmlns:ds="http://schemas.openxmlformats.org/officeDocument/2006/customXml" ds:itemID="{B5BFDF16-5B31-4475-B922-80CD32160F8C}">
+<ds:datastoreItem xmlns:ds="http://schemas.openxmlformats.org/officeDocument/2006/customXml" ds:itemID="{32BBCFDC-B232-433E-8F2F-2C69FB51FC1E}">
   <ds:schemaRefs>
     <ds:schemaRef ds:uri="http://schemas.openxmlformats.org/officeDocument/2006/bibliography"/>
   </ds:schemaRefs>

</xml_diff>

<commit_message>
JUnit test ausgebessert, documentation += testbericht
</commit_message>
<xml_diff>
--- a/Erceg_Kritzl_Steinkellner_A01.docx
+++ b/Erceg_Kritzl_Steinkellner_A01.docx
@@ -2268,27 +2268,7 @@
           <w:sz w:val="22"/>
           <w:szCs w:val="22"/>
         </w:rPr>
-        <w:t xml:space="preserve">Es soll eine Spielzeugroboter-Fabrik simuliert werden. Die einzelnen Bestandteile des Spielzeugroboters (kurz </w:t>
-      </w:r>
-      <w:proofErr w:type="spellStart"/>
-      <w:r>
-        <w:rPr>
-          <w:rFonts w:asciiTheme="minorHAnsi" w:hAnsiTheme="minorHAnsi"/>
-          <w:color w:val="000000" w:themeColor="text1"/>
-          <w:sz w:val="22"/>
-          <w:szCs w:val="22"/>
-        </w:rPr>
-        <w:t>Threadee</w:t>
-      </w:r>
-      <w:proofErr w:type="spellEnd"/>
-      <w:r>
-        <w:rPr>
-          <w:rFonts w:asciiTheme="minorHAnsi" w:hAnsiTheme="minorHAnsi"/>
-          <w:color w:val="000000" w:themeColor="text1"/>
-          <w:sz w:val="22"/>
-          <w:szCs w:val="22"/>
-        </w:rPr>
-        <w:t>) werden in einem Lager gesammelt. Dieses Lager wird als Verzeichnis und die einzelnen Elementtypen werden als Files im Betriebssystem abgebildet. Der Lagermitarbeiter verwaltet regelmäßig den Ein- und Ausgang des Lagers um Anfragen von Montagemitarbeiter und Kunden zu beantworten. Die Anlieferung der Teile erfolgt durch Ändern von Files im Verzeichnis, eine Lagerung fertiger Roboter ebenso.</w:t>
+        <w:t>Es soll eine Spielzeugroboter-Fabrik simuliert werden. Die einzelnen Bestandteile des Spielzeugroboters (kurz Threadee) werden in einem Lager gesammelt. Dieses Lager wird als Verzeichnis und die einzelnen Elementtypen werden als Files im Betriebssystem abgebildet. Der Lagermitarbeiter verwaltet regelmäßig den Ein- und Ausgang des Lagers um Anfragen von Montagemitarbeiter und Kunden zu beantworten. Die Anlieferung der Teile erfolgt durch Ändern von Files im Verzeichnis, eine Lagerung fertiger Roboter ebenso.</w:t>
       </w:r>
       <w:r>
         <w:rPr>
@@ -2317,27 +2297,7 @@
           <w:szCs w:val="22"/>
         </w:rPr>
         <w:br/>
-        <w:t xml:space="preserve">Die Lieferanten schreiben ihre Teile ins Lager-File mit </w:t>
-      </w:r>
-      <w:proofErr w:type="gramStart"/>
-      <w:r>
-        <w:rPr>
-          <w:rFonts w:asciiTheme="minorHAnsi" w:hAnsiTheme="minorHAnsi"/>
-          <w:color w:val="000000" w:themeColor="text1"/>
-          <w:sz w:val="22"/>
-          <w:szCs w:val="22"/>
-        </w:rPr>
-        <w:t>zufällig (PRNG?)</w:t>
-      </w:r>
-      <w:proofErr w:type="gramEnd"/>
-      <w:r>
-        <w:rPr>
-          <w:rFonts w:asciiTheme="minorHAnsi" w:hAnsiTheme="minorHAnsi"/>
-          <w:color w:val="000000" w:themeColor="text1"/>
-          <w:sz w:val="22"/>
-          <w:szCs w:val="22"/>
-        </w:rPr>
-        <w:t xml:space="preserve"> erstellten Zahlenfeldern. Die Art der gelieferten Teile soll nach einer bestimmten Zeit gewechselt werden.</w:t>
+        <w:t>Die Lieferanten schreiben ihre Teile ins Lager-File mit zufällig (PRNG?) erstellten Zahlenfeldern. Die Art der gelieferten Teile soll nach einer bestimmten Zeit gewechselt werden.</w:t>
       </w:r>
       <w:r>
         <w:rPr>
@@ -2356,47 +2316,7 @@
           <w:szCs w:val="22"/>
         </w:rPr>
         <w:br/>
-        <w:t>Die Montagemitarbeiter müssen nun für einen "</w:t>
-      </w:r>
-      <w:proofErr w:type="spellStart"/>
-      <w:r>
-        <w:rPr>
-          <w:rFonts w:asciiTheme="minorHAnsi" w:hAnsiTheme="minorHAnsi"/>
-          <w:color w:val="000000" w:themeColor="text1"/>
-          <w:sz w:val="22"/>
-          <w:szCs w:val="22"/>
-        </w:rPr>
-        <w:t>Threadee</w:t>
-      </w:r>
-      <w:proofErr w:type="spellEnd"/>
-      <w:r>
-        <w:rPr>
-          <w:rFonts w:asciiTheme="minorHAnsi" w:hAnsiTheme="minorHAnsi"/>
-          <w:color w:val="000000" w:themeColor="text1"/>
-          <w:sz w:val="22"/>
-          <w:szCs w:val="22"/>
-        </w:rPr>
-        <w:t>" alle entsprechenden Teile anfordern und diese zusammenbauen. Der Vorgang des Zusammenbauens wird durch das Sortieren der einzelnen Ganzzahlenfelder simuliert. Der fertige "</w:t>
-      </w:r>
-      <w:proofErr w:type="spellStart"/>
-      <w:r>
-        <w:rPr>
-          <w:rFonts w:asciiTheme="minorHAnsi" w:hAnsiTheme="minorHAnsi"/>
-          <w:color w:val="000000" w:themeColor="text1"/>
-          <w:sz w:val="22"/>
-          <w:szCs w:val="22"/>
-        </w:rPr>
-        <w:t>Threadee</w:t>
-      </w:r>
-      <w:proofErr w:type="spellEnd"/>
-      <w:r>
-        <w:rPr>
-          <w:rFonts w:asciiTheme="minorHAnsi" w:hAnsiTheme="minorHAnsi"/>
-          <w:color w:val="000000" w:themeColor="text1"/>
-          <w:sz w:val="22"/>
-          <w:szCs w:val="22"/>
-        </w:rPr>
-        <w:t>" wird nun mit der Mitarbeiter-ID des Monteurs versehen.</w:t>
+        <w:t>Die Montagemitarbeiter müssen nun für einen "Threadee" alle entsprechenden Teile anfordern und diese zusammenbauen. Der Vorgang des Zusammenbauens wird durch das Sortieren der einzelnen Ganzzahlenfelder simuliert. Der fertige "Threadee" wird nun mit der Mitarbeiter-ID des Monteurs versehen.</w:t>
       </w:r>
       <w:r>
         <w:rPr>
@@ -2415,27 +2335,7 @@
           <w:szCs w:val="22"/>
         </w:rPr>
         <w:br/>
-        <w:t>Es ist zu bedenken, dass ein Roboter immer alle Teile benötigt um hergestellt werden zu können. Sollte ein Monteur nicht alle Teile bekommen, muss er die angeforderten Teile wieder zurückgeben um andere Monteure nicht zu blockieren. Fertige "</w:t>
-      </w:r>
-      <w:proofErr w:type="spellStart"/>
-      <w:r>
-        <w:rPr>
-          <w:rFonts w:asciiTheme="minorHAnsi" w:hAnsiTheme="minorHAnsi"/>
-          <w:color w:val="000000" w:themeColor="text1"/>
-          <w:sz w:val="22"/>
-          <w:szCs w:val="22"/>
-        </w:rPr>
-        <w:t>Threadee"s</w:t>
-      </w:r>
-      <w:proofErr w:type="spellEnd"/>
-      <w:r>
-        <w:rPr>
-          <w:rFonts w:asciiTheme="minorHAnsi" w:hAnsiTheme="minorHAnsi"/>
-          <w:color w:val="000000" w:themeColor="text1"/>
-          <w:sz w:val="22"/>
-          <w:szCs w:val="22"/>
-        </w:rPr>
-        <w:t xml:space="preserve"> werden zur Auslieferung in das Lager zurück gestellt.</w:t>
+        <w:t>Es ist zu bedenken, dass ein Roboter immer alle Teile benötigt um hergestellt werden zu können. Sollte ein Monteur nicht alle Teile bekommen, muss er die angeforderten Teile wieder zurückgeben um andere Monteure nicht zu blockieren. Fertige "Threadee"s werden zur Auslieferung in das Lager zurück gestellt.</w:t>
       </w:r>
       <w:r>
         <w:rPr>
@@ -2473,27 +2373,7 @@
           <w:szCs w:val="22"/>
         </w:rPr>
         <w:br/>
-        <w:t>Die IDs der Mitarbeiter werden in der Fabrik durch das Sekretariat verwaltet. Es dürfen nur eindeutige IDs vergeben werden. Das Sekretariat vergibt auch die eindeutigen Kennungen für die erstellten "</w:t>
-      </w:r>
-      <w:proofErr w:type="spellStart"/>
-      <w:r>
-        <w:rPr>
-          <w:rFonts w:asciiTheme="minorHAnsi" w:hAnsiTheme="minorHAnsi"/>
-          <w:color w:val="000000" w:themeColor="text1"/>
-          <w:sz w:val="22"/>
-          <w:szCs w:val="22"/>
-        </w:rPr>
-        <w:t>Threadee"s</w:t>
-      </w:r>
-      <w:proofErr w:type="spellEnd"/>
-      <w:r>
-        <w:rPr>
-          <w:rFonts w:asciiTheme="minorHAnsi" w:hAnsiTheme="minorHAnsi"/>
-          <w:color w:val="000000" w:themeColor="text1"/>
-          <w:sz w:val="22"/>
-          <w:szCs w:val="22"/>
-        </w:rPr>
-        <w:t>.</w:t>
+        <w:t>Die IDs der Mitarbeiter werden in der Fabrik durch das Sekretariat verwaltet. Es dürfen nur eindeutige IDs vergeben werden. Das Sekretariat vergibt auch die eindeutigen Kennungen für die erstellten "Threadee"s.</w:t>
       </w:r>
       <w:r>
         <w:rPr>
@@ -2512,27 +2392,7 @@
           <w:szCs w:val="22"/>
         </w:rPr>
         <w:br/>
-        <w:t xml:space="preserve">Beachten Sie beim Einlesen die Möglichkeit der Fehler von Files. Diese Fehler müssen im Log protokolliert werden und entsprechend mit </w:t>
-      </w:r>
-      <w:proofErr w:type="spellStart"/>
-      <w:r>
-        <w:rPr>
-          <w:rFonts w:asciiTheme="minorHAnsi" w:hAnsiTheme="minorHAnsi"/>
-          <w:color w:val="000000" w:themeColor="text1"/>
-          <w:sz w:val="22"/>
-          <w:szCs w:val="22"/>
-        </w:rPr>
-        <w:t>Exceptions</w:t>
-      </w:r>
-      <w:proofErr w:type="spellEnd"/>
-      <w:r>
-        <w:rPr>
-          <w:rFonts w:asciiTheme="minorHAnsi" w:hAnsiTheme="minorHAnsi"/>
-          <w:color w:val="000000" w:themeColor="text1"/>
-          <w:sz w:val="22"/>
-          <w:szCs w:val="22"/>
-        </w:rPr>
-        <w:t xml:space="preserve"> abgefangen werden.</w:t>
+        <w:t>Beachten Sie beim Einlesen die Möglichkeit der Fehler von Files. Diese Fehler müssen im Log protokolliert werden und entsprechend mit Exceptions abgefangen werden.</w:t>
       </w:r>
     </w:p>
     <w:p>
@@ -2577,47 +2437,7 @@
           <w:sz w:val="22"/>
           <w:szCs w:val="22"/>
         </w:rPr>
-        <w:t xml:space="preserve">Verwenden Sie (optional) für die einzelnen Arbeiter das </w:t>
-      </w:r>
-      <w:proofErr w:type="spellStart"/>
-      <w:r>
-        <w:rPr>
-          <w:rFonts w:asciiTheme="minorHAnsi" w:hAnsiTheme="minorHAnsi"/>
-          <w:color w:val="000000" w:themeColor="text1"/>
-          <w:sz w:val="22"/>
-          <w:szCs w:val="22"/>
-        </w:rPr>
-        <w:t>ExecutorService</w:t>
-      </w:r>
-      <w:proofErr w:type="spellEnd"/>
-      <w:r>
-        <w:rPr>
-          <w:rFonts w:asciiTheme="minorHAnsi" w:hAnsiTheme="minorHAnsi"/>
-          <w:color w:val="000000" w:themeColor="text1"/>
-          <w:sz w:val="22"/>
-          <w:szCs w:val="22"/>
-        </w:rPr>
-        <w:t xml:space="preserve"> mit </w:t>
-      </w:r>
-      <w:proofErr w:type="spellStart"/>
-      <w:r>
-        <w:rPr>
-          <w:rFonts w:asciiTheme="minorHAnsi" w:hAnsiTheme="minorHAnsi"/>
-          <w:color w:val="000000" w:themeColor="text1"/>
-          <w:sz w:val="22"/>
-          <w:szCs w:val="22"/>
-        </w:rPr>
-        <w:t>ThreadPools</w:t>
-      </w:r>
-      <w:proofErr w:type="spellEnd"/>
-      <w:r>
-        <w:rPr>
-          <w:rFonts w:asciiTheme="minorHAnsi" w:hAnsiTheme="minorHAnsi"/>
-          <w:color w:val="000000" w:themeColor="text1"/>
-          <w:sz w:val="22"/>
-          <w:szCs w:val="22"/>
-        </w:rPr>
-        <w:t>. Achten Sie, dass die Monteure nicht "verhungern". Angeforderte Ressourcen müssen auch sa</w:t>
+        <w:t>Verwenden Sie (optional) für die einzelnen Arbeiter das ExecutorService mit ThreadPools. Achten Sie, dass die Monteure nicht "verhungern". Angeforderte Ressourcen müssen auch sa</w:t>
       </w:r>
       <w:r>
         <w:rPr>
@@ -2787,29 +2607,7 @@
           <w:sz w:val="22"/>
           <w:szCs w:val="22"/>
         </w:rPr>
-        <w:t xml:space="preserve">Beispiel für </w:t>
-      </w:r>
-      <w:proofErr w:type="spellStart"/>
-      <w:r>
-        <w:rPr>
-          <w:rStyle w:val="Fett"/>
-          <w:rFonts w:asciiTheme="minorHAnsi" w:hAnsiTheme="minorHAnsi"/>
-          <w:color w:val="000000" w:themeColor="text1"/>
-          <w:sz w:val="22"/>
-          <w:szCs w:val="22"/>
-        </w:rPr>
-        <w:t>Threadee</w:t>
-      </w:r>
-      <w:proofErr w:type="spellEnd"/>
-      <w:r>
-        <w:rPr>
-          <w:rStyle w:val="Fett"/>
-          <w:rFonts w:asciiTheme="minorHAnsi" w:hAnsiTheme="minorHAnsi"/>
-          <w:color w:val="000000" w:themeColor="text1"/>
-          <w:sz w:val="22"/>
-          <w:szCs w:val="22"/>
-        </w:rPr>
-        <w:t>-File</w:t>
+        <w:t>Beispiel für Threadee-File</w:t>
       </w:r>
       <w:r>
         <w:rPr>
@@ -2924,206 +2722,7 @@
           <w:szCs w:val="22"/>
         </w:rPr>
         <w:br/>
-      </w:r>
-      <w:proofErr w:type="spellStart"/>
-      <w:r>
-        <w:rPr>
-          <w:rFonts w:asciiTheme="minorHAnsi" w:hAnsiTheme="minorHAnsi"/>
-          <w:color w:val="000000" w:themeColor="text1"/>
-          <w:sz w:val="22"/>
-          <w:szCs w:val="22"/>
-        </w:rPr>
-        <w:t>java</w:t>
-      </w:r>
-      <w:proofErr w:type="spellEnd"/>
-      <w:r>
-        <w:rPr>
-          <w:rFonts w:asciiTheme="minorHAnsi" w:hAnsiTheme="minorHAnsi"/>
-          <w:color w:val="000000" w:themeColor="text1"/>
-          <w:sz w:val="22"/>
-          <w:szCs w:val="22"/>
-        </w:rPr>
-        <w:t xml:space="preserve"> </w:t>
-      </w:r>
-      <w:proofErr w:type="spellStart"/>
-      <w:r>
-        <w:rPr>
-          <w:rFonts w:asciiTheme="minorHAnsi" w:hAnsiTheme="minorHAnsi"/>
-          <w:color w:val="000000" w:themeColor="text1"/>
-          <w:sz w:val="22"/>
-          <w:szCs w:val="22"/>
-        </w:rPr>
-        <w:t>tgm.sew.hit.roboterfabrik.Simulation</w:t>
-      </w:r>
-      <w:proofErr w:type="spellEnd"/>
-      <w:r>
-        <w:rPr>
-          <w:rFonts w:asciiTheme="minorHAnsi" w:hAnsiTheme="minorHAnsi"/>
-          <w:color w:val="000000" w:themeColor="text1"/>
-          <w:sz w:val="22"/>
-          <w:szCs w:val="22"/>
-        </w:rPr>
-        <w:t xml:space="preserve"> --</w:t>
-      </w:r>
-      <w:proofErr w:type="spellStart"/>
-      <w:r>
-        <w:rPr>
-          <w:rFonts w:asciiTheme="minorHAnsi" w:hAnsiTheme="minorHAnsi"/>
-          <w:color w:val="000000" w:themeColor="text1"/>
-          <w:sz w:val="22"/>
-          <w:szCs w:val="22"/>
-        </w:rPr>
-        <w:t>lager</w:t>
-      </w:r>
-      <w:proofErr w:type="spellEnd"/>
-      <w:r>
-        <w:rPr>
-          <w:rFonts w:asciiTheme="minorHAnsi" w:hAnsiTheme="minorHAnsi"/>
-          <w:color w:val="000000" w:themeColor="text1"/>
-          <w:sz w:val="22"/>
-          <w:szCs w:val="22"/>
-        </w:rPr>
-        <w:t xml:space="preserve"> /</w:t>
-      </w:r>
-      <w:proofErr w:type="spellStart"/>
-      <w:r>
-        <w:rPr>
-          <w:rFonts w:asciiTheme="minorHAnsi" w:hAnsiTheme="minorHAnsi"/>
-          <w:color w:val="000000" w:themeColor="text1"/>
-          <w:sz w:val="22"/>
-          <w:szCs w:val="22"/>
-        </w:rPr>
-        <w:t>verzeichnis</w:t>
-      </w:r>
-      <w:proofErr w:type="spellEnd"/>
-      <w:r>
-        <w:rPr>
-          <w:rFonts w:asciiTheme="minorHAnsi" w:hAnsiTheme="minorHAnsi"/>
-          <w:color w:val="000000" w:themeColor="text1"/>
-          <w:sz w:val="22"/>
-          <w:szCs w:val="22"/>
-        </w:rPr>
-        <w:t>/zum/</w:t>
-      </w:r>
-      <w:proofErr w:type="spellStart"/>
-      <w:r>
-        <w:rPr>
-          <w:rFonts w:asciiTheme="minorHAnsi" w:hAnsiTheme="minorHAnsi"/>
-          <w:color w:val="000000" w:themeColor="text1"/>
-          <w:sz w:val="22"/>
-          <w:szCs w:val="22"/>
-        </w:rPr>
-        <w:t>lager</w:t>
-      </w:r>
-      <w:proofErr w:type="spellEnd"/>
-      <w:r>
-        <w:rPr>
-          <w:rFonts w:asciiTheme="minorHAnsi" w:hAnsiTheme="minorHAnsi"/>
-          <w:color w:val="000000" w:themeColor="text1"/>
-          <w:sz w:val="22"/>
-          <w:szCs w:val="22"/>
-        </w:rPr>
-        <w:t xml:space="preserve"> --</w:t>
-      </w:r>
-      <w:proofErr w:type="spellStart"/>
-      <w:r>
-        <w:rPr>
-          <w:rFonts w:asciiTheme="minorHAnsi" w:hAnsiTheme="minorHAnsi"/>
-          <w:color w:val="000000" w:themeColor="text1"/>
-          <w:sz w:val="22"/>
-          <w:szCs w:val="22"/>
-        </w:rPr>
-        <w:t>logs</w:t>
-      </w:r>
-      <w:proofErr w:type="spellEnd"/>
-      <w:r>
-        <w:rPr>
-          <w:rFonts w:asciiTheme="minorHAnsi" w:hAnsiTheme="minorHAnsi"/>
-          <w:color w:val="000000" w:themeColor="text1"/>
-          <w:sz w:val="22"/>
-          <w:szCs w:val="22"/>
-        </w:rPr>
-        <w:t xml:space="preserve"> /</w:t>
-      </w:r>
-      <w:proofErr w:type="spellStart"/>
-      <w:r>
-        <w:rPr>
-          <w:rFonts w:asciiTheme="minorHAnsi" w:hAnsiTheme="minorHAnsi"/>
-          <w:color w:val="000000" w:themeColor="text1"/>
-          <w:sz w:val="22"/>
-          <w:szCs w:val="22"/>
-        </w:rPr>
-        <w:t>verzeichnis</w:t>
-      </w:r>
-      <w:proofErr w:type="spellEnd"/>
-      <w:r>
-        <w:rPr>
-          <w:rFonts w:asciiTheme="minorHAnsi" w:hAnsiTheme="minorHAnsi"/>
-          <w:color w:val="000000" w:themeColor="text1"/>
-          <w:sz w:val="22"/>
-          <w:szCs w:val="22"/>
-        </w:rPr>
-        <w:t>/zum/loggen --</w:t>
-      </w:r>
-      <w:proofErr w:type="spellStart"/>
-      <w:r>
-        <w:rPr>
-          <w:rFonts w:asciiTheme="minorHAnsi" w:hAnsiTheme="minorHAnsi"/>
-          <w:color w:val="000000" w:themeColor="text1"/>
-          <w:sz w:val="22"/>
-          <w:szCs w:val="22"/>
-        </w:rPr>
-        <w:t>lieferanten</w:t>
-      </w:r>
-      <w:proofErr w:type="spellEnd"/>
-      <w:r>
-        <w:rPr>
-          <w:rFonts w:asciiTheme="minorHAnsi" w:hAnsiTheme="minorHAnsi"/>
-          <w:color w:val="000000" w:themeColor="text1"/>
-          <w:sz w:val="22"/>
-          <w:szCs w:val="22"/>
-        </w:rPr>
-        <w:t xml:space="preserve"> 12 --</w:t>
-      </w:r>
-      <w:proofErr w:type="spellStart"/>
-      <w:r>
-        <w:rPr>
-          <w:rFonts w:asciiTheme="minorHAnsi" w:hAnsiTheme="minorHAnsi"/>
-          <w:color w:val="000000" w:themeColor="text1"/>
-          <w:sz w:val="22"/>
-          <w:szCs w:val="22"/>
-        </w:rPr>
-        <w:t>monteure</w:t>
-      </w:r>
-      <w:proofErr w:type="spellEnd"/>
-      <w:r>
-        <w:rPr>
-          <w:rFonts w:asciiTheme="minorHAnsi" w:hAnsiTheme="minorHAnsi"/>
-          <w:color w:val="000000" w:themeColor="text1"/>
-          <w:sz w:val="22"/>
-          <w:szCs w:val="22"/>
-        </w:rPr>
-        <w:t xml:space="preserve"> 25 --</w:t>
-      </w:r>
-      <w:proofErr w:type="spellStart"/>
-      <w:r>
-        <w:rPr>
-          <w:rFonts w:asciiTheme="minorHAnsi" w:hAnsiTheme="minorHAnsi"/>
-          <w:color w:val="000000" w:themeColor="text1"/>
-          <w:sz w:val="22"/>
-          <w:szCs w:val="22"/>
-        </w:rPr>
-        <w:t>laufzeit</w:t>
-      </w:r>
-      <w:proofErr w:type="spellEnd"/>
-      <w:r>
-        <w:rPr>
-          <w:rFonts w:asciiTheme="minorHAnsi" w:hAnsiTheme="minorHAnsi"/>
-          <w:color w:val="000000" w:themeColor="text1"/>
-          <w:sz w:val="22"/>
-          <w:szCs w:val="22"/>
-        </w:rPr>
-        <w:t xml:space="preserve"> 10000</w:t>
+        <w:t>java tgm.sew.hit.roboterfabrik.Simulation --lager /verzeichnis/zum/lager --logs /verzeichnis/zum/loggen --lieferanten 12 --monteure 25 --laufzeit 10000</w:t>
       </w:r>
     </w:p>
     <w:p>
@@ -3168,14 +2767,9 @@
       <w:bookmarkStart w:id="1" w:name="_Toc399966564"/>
       <w:r>
         <w:lastRenderedPageBreak/>
-        <w:t xml:space="preserve">2. </w:t>
-      </w:r>
-      <w:proofErr w:type="spellStart"/>
-      <w:r>
-        <w:t>Requirementanalyse</w:t>
+        <w:t>2. Requirementanalyse</w:t>
       </w:r>
       <w:bookmarkEnd w:id="1"/>
-      <w:proofErr w:type="spellEnd"/>
     </w:p>
     <w:p>
       <w:pPr>
@@ -3210,15 +2804,7 @@
         </w:numPr>
       </w:pPr>
       <w:r>
-        <w:t xml:space="preserve">darin werden die einzelnen Bestandteile des Roboters (= </w:t>
-      </w:r>
-      <w:proofErr w:type="spellStart"/>
-      <w:r>
-        <w:t>Threadee</w:t>
-      </w:r>
-      <w:proofErr w:type="spellEnd"/>
-      <w:r>
-        <w:t>) gesammelt</w:t>
+        <w:t>darin werden die einzelnen Bestandteile des Roboters (= Threadee) gesammelt</w:t>
       </w:r>
     </w:p>
     <w:p>
@@ -3422,15 +3008,7 @@
         </w:numPr>
       </w:pPr>
       <w:r>
-        <w:t xml:space="preserve">baut den </w:t>
-      </w:r>
-      <w:proofErr w:type="spellStart"/>
-      <w:r>
-        <w:t>Threadee</w:t>
-      </w:r>
-      <w:proofErr w:type="spellEnd"/>
-      <w:r>
-        <w:t xml:space="preserve"> zusammen</w:t>
+        <w:t>baut den Threadee zusammen</w:t>
       </w:r>
     </w:p>
     <w:p>
@@ -3442,15 +3020,7 @@
         </w:numPr>
       </w:pPr>
       <w:r>
-        <w:t xml:space="preserve">stellt den fertigen </w:t>
-      </w:r>
-      <w:proofErr w:type="spellStart"/>
-      <w:r>
-        <w:t>Threadee</w:t>
-      </w:r>
-      <w:proofErr w:type="spellEnd"/>
-      <w:r>
-        <w:t xml:space="preserve"> wieder in das Lager zurück</w:t>
+        <w:t>stellt den fertigen Threadee wieder in das Lager zurück</w:t>
       </w:r>
     </w:p>
     <w:p>
@@ -3623,8 +3193,6 @@
       <w:pPr>
         <w:pStyle w:val="KeinLeerraum"/>
       </w:pPr>
-      <w:bookmarkStart w:id="4" w:name="_GoBack"/>
-      <w:bookmarkEnd w:id="4"/>
       <w:r>
         <w:rPr>
           <w:noProof/>
@@ -3779,31 +3347,23 @@
       <w:pPr>
         <w:pStyle w:val="berschrift2"/>
       </w:pPr>
-      <w:bookmarkStart w:id="5" w:name="_Toc399966567"/>
+      <w:bookmarkStart w:id="4" w:name="_Toc399966567"/>
       <w:r>
         <w:t>3.2. Überlegungen zur Struktur</w:t>
       </w:r>
-      <w:bookmarkEnd w:id="5"/>
-    </w:p>
-    <w:p>
-      <w:pPr>
-        <w:pStyle w:val="KeinLeerraum"/>
-      </w:pPr>
-    </w:p>
-    <w:p>
-      <w:pPr>
-        <w:pStyle w:val="KeinLeerraum"/>
-      </w:pPr>
-      <w:r>
-        <w:t>Das UML-Diagramm wurde mittels des Programms „</w:t>
-      </w:r>
-      <w:proofErr w:type="spellStart"/>
-      <w:r>
-        <w:t>Astah</w:t>
-      </w:r>
-      <w:proofErr w:type="spellEnd"/>
-      <w:r>
-        <w:t xml:space="preserve"> Professional“ erstellt.</w:t>
+      <w:bookmarkEnd w:id="4"/>
+    </w:p>
+    <w:p>
+      <w:pPr>
+        <w:pStyle w:val="KeinLeerraum"/>
+      </w:pPr>
+    </w:p>
+    <w:p>
+      <w:pPr>
+        <w:pStyle w:val="KeinLeerraum"/>
+      </w:pPr>
+      <w:r>
+        <w:t>Das UML-Diagramm wurde mittels des Programms „Astah Professional“ erstellt.</w:t>
       </w:r>
     </w:p>
     <w:p>
@@ -3850,39 +3410,7 @@
           <w:b/>
           <w:i/>
         </w:rPr>
-        <w:t xml:space="preserve">das </w:t>
-      </w:r>
-      <w:proofErr w:type="spellStart"/>
-      <w:r>
-        <w:rPr>
-          <w:b/>
-          <w:i/>
-        </w:rPr>
-        <w:t>Hauptpackage</w:t>
-      </w:r>
-      <w:proofErr w:type="spellEnd"/>
-      <w:r>
-        <w:rPr>
-          <w:b/>
-          <w:i/>
-        </w:rPr>
-        <w:t xml:space="preserve"> „</w:t>
-      </w:r>
-      <w:proofErr w:type="spellStart"/>
-      <w:r>
-        <w:rPr>
-          <w:b/>
-          <w:i/>
-        </w:rPr>
-        <w:t>tgm.sew.hit.roboterfabrik</w:t>
-      </w:r>
-      <w:proofErr w:type="spellEnd"/>
-      <w:r>
-        <w:rPr>
-          <w:b/>
-          <w:i/>
-        </w:rPr>
-        <w:t>“</w:t>
+        <w:t>das Hauptpackage „tgm.sew.hit.roboterfabrik“</w:t>
       </w:r>
     </w:p>
     <w:p>
@@ -3912,15 +3440,7 @@
         </w:numPr>
       </w:pPr>
       <w:r>
-        <w:t xml:space="preserve">Das Sekretariat ist für die Vergabe von IDs zuständig. Außerdem vergibt es auch eindeutige Kennungen für die erstellten </w:t>
-      </w:r>
-      <w:proofErr w:type="spellStart"/>
-      <w:r>
-        <w:t>Threadees</w:t>
-      </w:r>
-      <w:proofErr w:type="spellEnd"/>
-      <w:r>
-        <w:t>.</w:t>
+        <w:t>Das Sekretariat ist für die Vergabe von IDs zuständig. Außerdem vergibt es auch eindeutige Kennungen für die erstellten Threadees.</w:t>
       </w:r>
     </w:p>
     <w:p>
@@ -3957,275 +3477,113 @@
           <w:b/>
           <w:i/>
         </w:rPr>
-        <w:t xml:space="preserve">das </w:t>
-      </w:r>
-      <w:proofErr w:type="spellStart"/>
-      <w:r>
+        <w:t>das Subpackage „tgm.sew.hit.roboterfabrik.arbeiter“</w:t>
+      </w:r>
+    </w:p>
+    <w:p>
+      <w:pPr>
+        <w:pStyle w:val="KeinLeerraum"/>
+      </w:pPr>
+    </w:p>
+    <w:p>
+      <w:pPr>
+        <w:pStyle w:val="KeinLeerraum"/>
+      </w:pPr>
+      <w:r>
+        <w:t>In diesem Package befindet sich die Klasse Mitarbeiter mit ihren Subklassen Lieferant, Lagermitarbeiter und Montagemitarbeiter.</w:t>
+      </w:r>
+      <w:r>
+        <w:t xml:space="preserve"> Alle Personen, welche aktiv am Erstellen des Threadees etwas Bestimmtes beitragen, wurden in dieses Package gegeben.</w:t>
+      </w:r>
+      <w:r>
+        <w:t xml:space="preserve"> Zusätzlich implementiert die Klasse „Mitarbeiter“ das Interface „Runnable“.</w:t>
+      </w:r>
+    </w:p>
+    <w:p>
+      <w:pPr>
+        <w:pStyle w:val="KeinLeerraum"/>
+      </w:pPr>
+    </w:p>
+    <w:p>
+      <w:pPr>
+        <w:pStyle w:val="KeinLeerraum"/>
+        <w:numPr>
+          <w:ilvl w:val="0"/>
+          <w:numId w:val="6"/>
+        </w:numPr>
+      </w:pPr>
+      <w:r>
+        <w:t>In der Klasse „Mitarbeiter“ holen wir uns die neue ID, welche vom Sekretariat mittels der Methode „getNewWorkerId()“ vergeben wurde.</w:t>
+      </w:r>
+    </w:p>
+    <w:p>
+      <w:pPr>
+        <w:pStyle w:val="KeinLeerraum"/>
+        <w:numPr>
+          <w:ilvl w:val="0"/>
+          <w:numId w:val="6"/>
+        </w:numPr>
+      </w:pPr>
+      <w:r>
+        <w:t>Der Lagermitarbeiter ist dafür zuständig, dass die Montagemitarbeiter bei Anfragen die gewünschte Anzahl an Bestandteilen bekommen. Dies wird mit der Methode „getParts(part,count)“ gelöst. Kommen durch die Lieferanten neue Bestandteile ins Lager, werden diese mit Hilfe der Methode „addParts(part,parts[])“ in die bestimmte Datei geschrieben.</w:t>
+      </w:r>
+    </w:p>
+    <w:p>
+      <w:pPr>
+        <w:pStyle w:val="KeinLeerraum"/>
+        <w:numPr>
+          <w:ilvl w:val="0"/>
+          <w:numId w:val="6"/>
+        </w:numPr>
+      </w:pPr>
+      <w:r>
+        <w:t>Der Lieferant fügt dem Lager ständig zufällige Parts hinzu. Die Methode „changePart()“ sorgt dafür, dass der Part, der geliefert werden soll, zufällig geändert wird.</w:t>
+      </w:r>
+    </w:p>
+    <w:p>
+      <w:pPr>
+        <w:pStyle w:val="KeinLeerraum"/>
+        <w:numPr>
+          <w:ilvl w:val="0"/>
+          <w:numId w:val="6"/>
+        </w:numPr>
+      </w:pPr>
+      <w:r>
+        <w:t xml:space="preserve">Der Montagemitarbeiter ist für die Sortierung der Parts und somit für die Produktion des Threadees verantwortlich. Die Methode „getAllParts()“ überprüft, ob alle Teile angefordert werden konnten. </w:t>
+      </w:r>
+    </w:p>
+    <w:p>
+      <w:pPr>
+        <w:pStyle w:val="KeinLeerraum"/>
+      </w:pPr>
+    </w:p>
+    <w:p>
+      <w:pPr>
+        <w:pStyle w:val="KeinLeerraum"/>
         <w:rPr>
           <w:b/>
           <w:i/>
         </w:rPr>
-        <w:t>Subpackage</w:t>
-      </w:r>
-      <w:proofErr w:type="spellEnd"/>
+      </w:pPr>
       <w:r>
         <w:rPr>
           <w:b/>
           <w:i/>
         </w:rPr>
-        <w:t xml:space="preserve"> „</w:t>
-      </w:r>
-      <w:proofErr w:type="spellStart"/>
-      <w:r>
-        <w:rPr>
-          <w:b/>
-          <w:i/>
-        </w:rPr>
-        <w:t>tgm.sew.hit.roboterfabrik.arbeiter</w:t>
-      </w:r>
-      <w:proofErr w:type="spellEnd"/>
-      <w:r>
-        <w:rPr>
-          <w:b/>
-          <w:i/>
-        </w:rPr>
-        <w:t>“</w:t>
-      </w:r>
-    </w:p>
-    <w:p>
-      <w:pPr>
-        <w:pStyle w:val="KeinLeerraum"/>
-      </w:pPr>
-    </w:p>
-    <w:p>
-      <w:pPr>
-        <w:pStyle w:val="KeinLeerraum"/>
-      </w:pPr>
-      <w:r>
-        <w:t>In diesem Package befindet sich die Klasse Mitarbeiter mit ihren Subklassen Lieferant, Lagermitarbeiter und Montagemitarbeiter.</w:t>
-      </w:r>
-      <w:r>
-        <w:t xml:space="preserve"> Alle Personen, welche aktiv am Erstellen des </w:t>
-      </w:r>
-      <w:proofErr w:type="spellStart"/>
-      <w:r>
-        <w:t>Threadees</w:t>
-      </w:r>
-      <w:proofErr w:type="spellEnd"/>
-      <w:r>
-        <w:t xml:space="preserve"> etwas Bestimmtes beitragen, wurden in dieses Package gegeben.</w:t>
-      </w:r>
-      <w:r>
-        <w:t xml:space="preserve"> Zusätzlich implementiert die Klasse „Mitarbeiter“ das Interface „</w:t>
-      </w:r>
-      <w:proofErr w:type="spellStart"/>
-      <w:r>
-        <w:t>Runnable</w:t>
-      </w:r>
-      <w:proofErr w:type="spellEnd"/>
-      <w:r>
-        <w:t>“.</w:t>
-      </w:r>
-    </w:p>
-    <w:p>
-      <w:pPr>
-        <w:pStyle w:val="KeinLeerraum"/>
-      </w:pPr>
-    </w:p>
-    <w:p>
-      <w:pPr>
-        <w:pStyle w:val="KeinLeerraum"/>
-        <w:numPr>
-          <w:ilvl w:val="0"/>
-          <w:numId w:val="6"/>
-        </w:numPr>
-      </w:pPr>
-      <w:r>
-        <w:t>In der Klasse „Mitarbeiter“ holen wir uns die neue ID, welche vom Sekretariat mittels der Methode „</w:t>
-      </w:r>
-      <w:proofErr w:type="spellStart"/>
-      <w:r>
-        <w:t>getNewWorkerId</w:t>
-      </w:r>
-      <w:proofErr w:type="spellEnd"/>
-      <w:r>
-        <w:t>()“ vergeben wurde.</w:t>
-      </w:r>
-    </w:p>
-    <w:p>
-      <w:pPr>
-        <w:pStyle w:val="KeinLeerraum"/>
-        <w:numPr>
-          <w:ilvl w:val="0"/>
-          <w:numId w:val="6"/>
-        </w:numPr>
-      </w:pPr>
-      <w:r>
-        <w:t>Der Lagermitarbeiter ist dafür zuständig, dass die Montagemitarbeiter bei Anfragen die gewünschte Anzahl an Bestandteilen bekommen. Dies wird mit der Methode „</w:t>
-      </w:r>
-      <w:proofErr w:type="spellStart"/>
-      <w:r>
-        <w:t>getParts</w:t>
-      </w:r>
-      <w:proofErr w:type="spellEnd"/>
-      <w:r>
-        <w:t>(</w:t>
-      </w:r>
-      <w:proofErr w:type="spellStart"/>
-      <w:r>
-        <w:t>part</w:t>
-      </w:r>
-      <w:proofErr w:type="gramStart"/>
-      <w:r>
-        <w:t>,count</w:t>
-      </w:r>
-      <w:proofErr w:type="spellEnd"/>
-      <w:proofErr w:type="gramEnd"/>
-      <w:r>
-        <w:t>)“ gelöst. Kommen durch die Lieferanten neue Bestandteile ins Lager, werden diese mit Hilfe der Methode „</w:t>
-      </w:r>
-      <w:proofErr w:type="spellStart"/>
-      <w:r>
-        <w:t>addParts</w:t>
-      </w:r>
-      <w:proofErr w:type="spellEnd"/>
-      <w:r>
-        <w:t>(</w:t>
-      </w:r>
-      <w:proofErr w:type="spellStart"/>
-      <w:r>
-        <w:t>part</w:t>
-      </w:r>
-      <w:proofErr w:type="gramStart"/>
-      <w:r>
-        <w:t>,parts</w:t>
-      </w:r>
-      <w:proofErr w:type="spellEnd"/>
-      <w:proofErr w:type="gramEnd"/>
-      <w:r>
-        <w:t>[])“ in die bestimmte Datei geschrieben.</w:t>
-      </w:r>
-    </w:p>
-    <w:p>
-      <w:pPr>
-        <w:pStyle w:val="KeinLeerraum"/>
-        <w:numPr>
-          <w:ilvl w:val="0"/>
-          <w:numId w:val="6"/>
-        </w:numPr>
-      </w:pPr>
-      <w:r>
-        <w:t>Der Lieferant fügt dem Lager ständig zufällige Parts hinzu. Die Methode „</w:t>
-      </w:r>
-      <w:proofErr w:type="spellStart"/>
-      <w:r>
-        <w:t>changePart</w:t>
-      </w:r>
-      <w:proofErr w:type="spellEnd"/>
-      <w:r>
-        <w:t>()“ sorgt dafür, dass der Part, der geliefert werden soll, zufällig geändert wird.</w:t>
-      </w:r>
-    </w:p>
-    <w:p>
-      <w:pPr>
-        <w:pStyle w:val="KeinLeerraum"/>
-        <w:numPr>
-          <w:ilvl w:val="0"/>
-          <w:numId w:val="6"/>
-        </w:numPr>
-      </w:pPr>
-      <w:r>
-        <w:t xml:space="preserve">Der Montagemitarbeiter ist für die Sortierung der Parts und somit für die Produktion des </w:t>
-      </w:r>
-      <w:proofErr w:type="spellStart"/>
-      <w:r>
-        <w:t>Threadees</w:t>
-      </w:r>
-      <w:proofErr w:type="spellEnd"/>
-      <w:r>
-        <w:t xml:space="preserve"> verantwortlich. Die Methode „</w:t>
-      </w:r>
-      <w:proofErr w:type="spellStart"/>
-      <w:r>
-        <w:t>getAllParts</w:t>
-      </w:r>
-      <w:proofErr w:type="spellEnd"/>
-      <w:r>
-        <w:t xml:space="preserve">()“ überprüft, ob alle Teile angefordert werden konnten. </w:t>
-      </w:r>
-    </w:p>
-    <w:p>
-      <w:pPr>
-        <w:pStyle w:val="KeinLeerraum"/>
-      </w:pPr>
-    </w:p>
-    <w:p>
-      <w:pPr>
-        <w:pStyle w:val="KeinLeerraum"/>
-        <w:rPr>
-          <w:b/>
-          <w:i/>
-        </w:rPr>
-      </w:pPr>
-      <w:r>
-        <w:rPr>
-          <w:b/>
-          <w:i/>
-        </w:rPr>
-        <w:t xml:space="preserve">3.) das </w:t>
-      </w:r>
-      <w:proofErr w:type="spellStart"/>
-      <w:r>
-        <w:rPr>
-          <w:b/>
-          <w:i/>
-        </w:rPr>
-        <w:t>Subpackage</w:t>
-      </w:r>
-      <w:proofErr w:type="spellEnd"/>
-      <w:r>
-        <w:rPr>
-          <w:b/>
-          <w:i/>
-        </w:rPr>
-        <w:t xml:space="preserve"> „</w:t>
-      </w:r>
-      <w:proofErr w:type="spellStart"/>
-      <w:r>
-        <w:rPr>
-          <w:b/>
-          <w:i/>
-        </w:rPr>
-        <w:t>tgm.sew.hit.roboterfabrik.statisch</w:t>
-      </w:r>
-      <w:proofErr w:type="spellEnd"/>
-      <w:r>
-        <w:rPr>
-          <w:b/>
-          <w:i/>
-        </w:rPr>
-        <w:t>“</w:t>
-      </w:r>
-    </w:p>
-    <w:p>
-      <w:pPr>
-        <w:pStyle w:val="KeinLeerraum"/>
-      </w:pPr>
-    </w:p>
-    <w:p>
-      <w:pPr>
-        <w:pStyle w:val="KeinLeerraum"/>
-      </w:pPr>
-      <w:r>
-        <w:t>In diesem Package befinden sich die Klassen „Bauplan“ und „</w:t>
-      </w:r>
-      <w:proofErr w:type="spellStart"/>
-      <w:r>
-        <w:t>WatchDog</w:t>
-      </w:r>
-      <w:proofErr w:type="spellEnd"/>
-      <w:r>
-        <w:t>“. Wie der Name des Packages</w:t>
+        <w:t>3.) das Subpackage „tgm.sew.hit.roboterfabrik.statisch“</w:t>
+      </w:r>
+    </w:p>
+    <w:p>
+      <w:pPr>
+        <w:pStyle w:val="KeinLeerraum"/>
+      </w:pPr>
+    </w:p>
+    <w:p>
+      <w:pPr>
+        <w:pStyle w:val="KeinLeerraum"/>
+      </w:pPr>
+      <w:r>
+        <w:t>In diesem Package befinden sich die Klassen „Bauplan“ und „WatchDog“. Wie der Name des Packages</w:t>
       </w:r>
       <w:r>
         <w:t xml:space="preserve"> bereits sagt, werden hier die Informationen</w:t>
@@ -4258,52 +3616,7 @@
         <w:jc w:val="both"/>
       </w:pPr>
       <w:r>
-        <w:t>In der Klasse „Bauplan“ werden Methoden wie z.B. „</w:t>
-      </w:r>
-      <w:proofErr w:type="spellStart"/>
-      <w:r>
-        <w:t>setPartCount</w:t>
-      </w:r>
-      <w:proofErr w:type="spellEnd"/>
-      <w:r>
-        <w:t>(</w:t>
-      </w:r>
-      <w:proofErr w:type="spellStart"/>
-      <w:r>
-        <w:t>name</w:t>
-      </w:r>
-      <w:proofErr w:type="gramStart"/>
-      <w:r>
-        <w:t>,count</w:t>
-      </w:r>
-      <w:proofErr w:type="spellEnd"/>
-      <w:proofErr w:type="gramEnd"/>
-      <w:r>
-        <w:t xml:space="preserve">)“, welche die Anzahl des genannten Teiles festlegt, die für einen </w:t>
-      </w:r>
-      <w:proofErr w:type="spellStart"/>
-      <w:r>
-        <w:t>Threadee</w:t>
-      </w:r>
-      <w:proofErr w:type="spellEnd"/>
-      <w:r>
-        <w:t xml:space="preserve"> gebraucht werden, implementiert. Generell sind bei Bauplan </w:t>
-      </w:r>
-      <w:proofErr w:type="spellStart"/>
-      <w:r>
-        <w:t>getter</w:t>
-      </w:r>
-      <w:proofErr w:type="spellEnd"/>
-      <w:r>
-        <w:t xml:space="preserve">- und </w:t>
-      </w:r>
-      <w:proofErr w:type="spellStart"/>
-      <w:r>
-        <w:t>setter</w:t>
-      </w:r>
-      <w:proofErr w:type="spellEnd"/>
-      <w:r>
-        <w:t>-Methoden zu finden.</w:t>
+        <w:t>In der Klasse „Bauplan“ werden Methoden wie z.B. „setPartCount(name,count)“, welche die Anzahl des genannten Teiles festlegt, die für einen Threadee gebraucht werden, implementiert. Generell sind bei Bauplan getter- und setter-Methoden zu finden.</w:t>
       </w:r>
     </w:p>
     <w:p>
@@ -4316,15 +3629,7 @@
         <w:jc w:val="both"/>
       </w:pPr>
       <w:r>
-        <w:t>Die Klasse „</w:t>
-      </w:r>
-      <w:proofErr w:type="spellStart"/>
-      <w:r>
-        <w:t>WatchDog</w:t>
-      </w:r>
-      <w:proofErr w:type="spellEnd"/>
-      <w:r>
-        <w:t>“ sorgt dafür, dass Threads nach einer bestimmten Zeit beendet werden sollen. Unter den Threads versteht man in diesem Programm die bestimmten Mitarbeiter.</w:t>
+        <w:t>Die Klasse „WatchDog“ sorgt dafür, dass Threads nach einer bestimmten Zeit beendet werden sollen. Unter den Threads versteht man in diesem Programm die bestimmten Mitarbeiter.</w:t>
       </w:r>
     </w:p>
     <w:p>
@@ -4361,26 +3666,26 @@
       <w:pPr>
         <w:pStyle w:val="berschrift1"/>
       </w:pPr>
-      <w:bookmarkStart w:id="6" w:name="_Toc399966568"/>
+      <w:bookmarkStart w:id="5" w:name="_Toc399966568"/>
       <w:r>
         <w:t>4. detaillierte Arbeitsaufteilung mit Aufwandabschätzung</w:t>
       </w:r>
+      <w:bookmarkEnd w:id="5"/>
+    </w:p>
+    <w:p>
+      <w:pPr>
+        <w:pStyle w:val="KeinLeerraum"/>
+      </w:pPr>
+    </w:p>
+    <w:p>
+      <w:pPr>
+        <w:pStyle w:val="berschrift2"/>
+      </w:pPr>
+      <w:bookmarkStart w:id="6" w:name="_Toc399966569"/>
+      <w:r>
+        <w:t>4.1. Aufwandabschätzung</w:t>
+      </w:r>
       <w:bookmarkEnd w:id="6"/>
-    </w:p>
-    <w:p>
-      <w:pPr>
-        <w:pStyle w:val="KeinLeerraum"/>
-      </w:pPr>
-    </w:p>
-    <w:p>
-      <w:pPr>
-        <w:pStyle w:val="berschrift2"/>
-      </w:pPr>
-      <w:bookmarkStart w:id="7" w:name="_Toc399966569"/>
-      <w:r>
-        <w:t>4.1. Aufwandabschätzung</w:t>
-      </w:r>
-      <w:bookmarkEnd w:id="7"/>
     </w:p>
     <w:p>
       <w:pPr>
@@ -4480,15 +3785,7 @@
               <w:jc w:val="center"/>
             </w:pPr>
             <w:r>
-              <w:t xml:space="preserve">Code-Erstellung inkl. </w:t>
-            </w:r>
-            <w:proofErr w:type="spellStart"/>
-            <w:r>
-              <w:t>Javadoc</w:t>
-            </w:r>
-            <w:proofErr w:type="spellEnd"/>
-            <w:r>
-              <w:t>-Kommentaren</w:t>
+              <w:t>Code-Erstellung inkl. Javadoc-Kommentaren</w:t>
             </w:r>
           </w:p>
         </w:tc>
@@ -4667,11 +3964,11 @@
       <w:pPr>
         <w:pStyle w:val="berschrift2"/>
       </w:pPr>
-      <w:bookmarkStart w:id="8" w:name="_Toc399966570"/>
+      <w:bookmarkStart w:id="7" w:name="_Toc399966570"/>
       <w:r>
         <w:t>4.2. Arbeitsaufteilung für die Code-Erstellung</w:t>
       </w:r>
-      <w:bookmarkEnd w:id="8"/>
+      <w:bookmarkEnd w:id="7"/>
     </w:p>
     <w:p>
       <w:pPr>
@@ -4784,7 +4081,6 @@
             <w:pPr>
               <w:pStyle w:val="KeinLeerraum"/>
             </w:pPr>
-            <w:proofErr w:type="spellStart"/>
             <w:r>
               <w:rPr>
                 <w:b/>
@@ -4793,7 +4089,6 @@
               </w:rPr>
               <w:t>Kritzl</w:t>
             </w:r>
-            <w:proofErr w:type="spellEnd"/>
           </w:p>
         </w:tc>
         <w:tc>
@@ -5646,14 +4941,12 @@
             <w:pPr>
               <w:pStyle w:val="KeinLeerraum"/>
             </w:pPr>
-            <w:proofErr w:type="spellStart"/>
             <w:r>
               <w:rPr>
                 <w:lang w:val="de-AT"/>
               </w:rPr>
               <w:t>Watchdog</w:t>
             </w:r>
-            <w:proofErr w:type="spellEnd"/>
           </w:p>
         </w:tc>
         <w:tc>
@@ -5795,26 +5088,26 @@
       <w:pPr>
         <w:pStyle w:val="berschrift1"/>
       </w:pPr>
-      <w:bookmarkStart w:id="9" w:name="_Toc399966571"/>
+      <w:bookmarkStart w:id="8" w:name="_Toc399966571"/>
       <w:r>
         <w:t>5. anschließende Endzeitaufteilung</w:t>
       </w:r>
+      <w:bookmarkEnd w:id="8"/>
+    </w:p>
+    <w:p>
+      <w:pPr>
+        <w:pStyle w:val="KeinLeerraum"/>
+      </w:pPr>
+    </w:p>
+    <w:p>
+      <w:pPr>
+        <w:pStyle w:val="berschrift2"/>
+      </w:pPr>
+      <w:bookmarkStart w:id="9" w:name="_Toc399966572"/>
+      <w:r>
+        <w:t>5.1. Erceg</w:t>
+      </w:r>
       <w:bookmarkEnd w:id="9"/>
-    </w:p>
-    <w:p>
-      <w:pPr>
-        <w:pStyle w:val="KeinLeerraum"/>
-      </w:pPr>
-    </w:p>
-    <w:p>
-      <w:pPr>
-        <w:pStyle w:val="berschrift2"/>
-      </w:pPr>
-      <w:bookmarkStart w:id="10" w:name="_Toc399966572"/>
-      <w:r>
-        <w:t>5.1. Erceg</w:t>
-      </w:r>
-      <w:bookmarkEnd w:id="10"/>
     </w:p>
     <w:p>
       <w:pPr>
@@ -5946,7 +5239,6 @@
                 <w:lang w:eastAsia="de-DE"/>
               </w:rPr>
             </w:pPr>
-            <w:proofErr w:type="spellStart"/>
             <w:r>
               <w:rPr>
                 <w:rFonts w:ascii="Calibri" w:eastAsia="Times New Roman" w:hAnsi="Calibri" w:cs="Times New Roman"/>
@@ -5955,7 +5247,6 @@
               </w:rPr>
               <w:t>Requirementanalyse</w:t>
             </w:r>
-            <w:proofErr w:type="spellEnd"/>
           </w:p>
         </w:tc>
         <w:tc>
@@ -6348,7 +5639,6 @@
                 <w:lang w:eastAsia="de-DE"/>
               </w:rPr>
             </w:pPr>
-            <w:proofErr w:type="spellStart"/>
             <w:r>
               <w:rPr>
                 <w:rFonts w:ascii="Calibri" w:eastAsia="Times New Roman" w:hAnsi="Calibri" w:cs="Times New Roman"/>
@@ -6357,7 +5647,6 @@
               </w:rPr>
               <w:t>Egit</w:t>
             </w:r>
-            <w:proofErr w:type="spellEnd"/>
           </w:p>
         </w:tc>
         <w:tc>
@@ -6510,7 +5799,6 @@
                 <w:lang w:eastAsia="de-DE"/>
               </w:rPr>
             </w:pPr>
-            <w:proofErr w:type="spellStart"/>
             <w:r>
               <w:rPr>
                 <w:rFonts w:ascii="Calibri" w:eastAsia="Times New Roman" w:hAnsi="Calibri" w:cs="Times New Roman"/>
@@ -6519,7 +5807,6 @@
               </w:rPr>
               <w:t>Mitarbeiter,Lagermitarbeiter</w:t>
             </w:r>
-            <w:proofErr w:type="spellEnd"/>
           </w:p>
         </w:tc>
         <w:tc>
@@ -7316,16 +6603,11 @@
       <w:pPr>
         <w:pStyle w:val="berschrift2"/>
       </w:pPr>
-      <w:bookmarkStart w:id="11" w:name="_Toc399966573"/>
-      <w:r>
-        <w:t xml:space="preserve">5.2. </w:t>
-      </w:r>
-      <w:proofErr w:type="spellStart"/>
-      <w:r>
-        <w:t>Kritzl</w:t>
-      </w:r>
-      <w:bookmarkEnd w:id="11"/>
-      <w:proofErr w:type="spellEnd"/>
+      <w:bookmarkStart w:id="10" w:name="_Toc399966573"/>
+      <w:r>
+        <w:t>5.2. Kritzl</w:t>
+      </w:r>
+      <w:bookmarkEnd w:id="10"/>
     </w:p>
     <w:p>
       <w:pPr>
@@ -7456,7 +6738,6 @@
                 <w:lang w:eastAsia="de-DE"/>
               </w:rPr>
             </w:pPr>
-            <w:proofErr w:type="spellStart"/>
             <w:r>
               <w:rPr>
                 <w:rFonts w:ascii="Calibri" w:eastAsia="Times New Roman" w:hAnsi="Calibri" w:cs="Times New Roman"/>
@@ -7465,7 +6746,6 @@
               </w:rPr>
               <w:t>Requirementanalyse</w:t>
             </w:r>
-            <w:proofErr w:type="spellEnd"/>
           </w:p>
         </w:tc>
         <w:tc>
@@ -7936,7 +7216,6 @@
                 <w:lang w:eastAsia="de-DE"/>
               </w:rPr>
             </w:pPr>
-            <w:proofErr w:type="spellStart"/>
             <w:r>
               <w:rPr>
                 <w:rFonts w:ascii="Calibri" w:eastAsia="Times New Roman" w:hAnsi="Calibri" w:cs="Times New Roman"/>
@@ -7945,7 +7224,6 @@
               </w:rPr>
               <w:t>Egit</w:t>
             </w:r>
-            <w:proofErr w:type="spellEnd"/>
           </w:p>
         </w:tc>
         <w:tc>
@@ -8018,7 +7296,6 @@
                 <w:lang w:eastAsia="de-DE"/>
               </w:rPr>
             </w:pPr>
-            <w:proofErr w:type="spellStart"/>
             <w:r>
               <w:rPr>
                 <w:rFonts w:ascii="Calibri" w:eastAsia="Times New Roman" w:hAnsi="Calibri" w:cs="Times New Roman"/>
@@ -8027,7 +7304,6 @@
               </w:rPr>
               <w:t>ExecutorService</w:t>
             </w:r>
-            <w:proofErr w:type="spellEnd"/>
           </w:p>
         </w:tc>
         <w:tc>
@@ -8260,23 +7536,13 @@
                 <w:lang w:eastAsia="de-DE"/>
               </w:rPr>
             </w:pPr>
-            <w:proofErr w:type="spellStart"/>
-            <w:r>
-              <w:rPr>
-                <w:rFonts w:ascii="Calibri" w:eastAsia="Times New Roman" w:hAnsi="Calibri" w:cs="Times New Roman"/>
-                <w:color w:val="000000"/>
-                <w:lang w:eastAsia="de-DE"/>
-              </w:rPr>
-              <w:t>WatchDog</w:t>
-            </w:r>
-            <w:proofErr w:type="spellEnd"/>
-            <w:r>
-              <w:rPr>
-                <w:rFonts w:ascii="Calibri" w:eastAsia="Times New Roman" w:hAnsi="Calibri" w:cs="Times New Roman"/>
-                <w:color w:val="000000"/>
-                <w:lang w:eastAsia="de-DE"/>
-              </w:rPr>
-              <w:t>, Lieferant, Montagemitarbeiter</w:t>
+            <w:r>
+              <w:rPr>
+                <w:rFonts w:ascii="Calibri" w:eastAsia="Times New Roman" w:hAnsi="Calibri" w:cs="Times New Roman"/>
+                <w:color w:val="000000"/>
+                <w:lang w:eastAsia="de-DE"/>
+              </w:rPr>
+              <w:t>WatchDog, Lieferant, Montagemitarbeiter</w:t>
             </w:r>
           </w:p>
         </w:tc>
@@ -8524,18 +7790,8 @@
                 <w:color w:val="000000"/>
                 <w:lang w:eastAsia="de-DE"/>
               </w:rPr>
-              <w:t xml:space="preserve">log-statements, </w:t>
-            </w:r>
-            <w:proofErr w:type="spellStart"/>
-            <w:r>
-              <w:rPr>
-                <w:rFonts w:ascii="Calibri" w:eastAsia="Times New Roman" w:hAnsi="Calibri" w:cs="Times New Roman"/>
-                <w:color w:val="000000"/>
-                <w:lang w:eastAsia="de-DE"/>
-              </w:rPr>
-              <w:t>sortPart</w:t>
-            </w:r>
-            <w:proofErr w:type="spellEnd"/>
+              <w:t>log-statements, sortPart</w:t>
+            </w:r>
           </w:p>
         </w:tc>
         <w:tc>
@@ -8688,52 +7944,14 @@
                 <w:lang w:eastAsia="de-DE"/>
               </w:rPr>
             </w:pPr>
-            <w:proofErr w:type="spellStart"/>
-            <w:r>
-              <w:rPr>
-                <w:rFonts w:ascii="Calibri" w:eastAsia="Times New Roman" w:hAnsi="Calibri" w:cs="Times New Roman"/>
-                <w:color w:val="000000"/>
-                <w:lang w:eastAsia="de-DE"/>
-              </w:rPr>
-              <w:t>change</w:t>
-            </w:r>
-            <w:proofErr w:type="spellEnd"/>
-            <w:r>
-              <w:rPr>
-                <w:rFonts w:ascii="Calibri" w:eastAsia="Times New Roman" w:hAnsi="Calibri" w:cs="Times New Roman"/>
-                <w:color w:val="000000"/>
-                <w:lang w:eastAsia="de-DE"/>
-              </w:rPr>
-              <w:t xml:space="preserve"> </w:t>
-            </w:r>
-            <w:proofErr w:type="spellStart"/>
-            <w:r>
-              <w:rPr>
-                <w:rFonts w:ascii="Calibri" w:eastAsia="Times New Roman" w:hAnsi="Calibri" w:cs="Times New Roman"/>
-                <w:color w:val="000000"/>
-                <w:lang w:eastAsia="de-DE"/>
-              </w:rPr>
-              <w:t>getAllParts</w:t>
-            </w:r>
-            <w:proofErr w:type="spellEnd"/>
-            <w:r>
-              <w:rPr>
-                <w:rFonts w:ascii="Calibri" w:eastAsia="Times New Roman" w:hAnsi="Calibri" w:cs="Times New Roman"/>
-                <w:color w:val="000000"/>
-                <w:lang w:eastAsia="de-DE"/>
-              </w:rPr>
-              <w:t xml:space="preserve">(), </w:t>
-            </w:r>
-            <w:proofErr w:type="spellStart"/>
-            <w:r>
-              <w:rPr>
-                <w:rFonts w:ascii="Calibri" w:eastAsia="Times New Roman" w:hAnsi="Calibri" w:cs="Times New Roman"/>
-                <w:color w:val="000000"/>
-                <w:lang w:eastAsia="de-DE"/>
-              </w:rPr>
-              <w:t>tests</w:t>
-            </w:r>
-            <w:proofErr w:type="spellEnd"/>
+            <w:r>
+              <w:rPr>
+                <w:rFonts w:ascii="Calibri" w:eastAsia="Times New Roman" w:hAnsi="Calibri" w:cs="Times New Roman"/>
+                <w:color w:val="000000"/>
+                <w:lang w:eastAsia="de-DE"/>
+              </w:rPr>
+              <w:t>change getAllParts(), tests</w:t>
+            </w:r>
           </w:p>
         </w:tc>
         <w:tc>
@@ -8812,61 +8030,7 @@
                 <w:color w:val="000000"/>
                 <w:lang w:val="en-US" w:eastAsia="de-DE"/>
               </w:rPr>
-              <w:t xml:space="preserve">change </w:t>
-            </w:r>
-            <w:proofErr w:type="spellStart"/>
-            <w:r>
-              <w:rPr>
-                <w:rFonts w:ascii="Calibri" w:eastAsia="Times New Roman" w:hAnsi="Calibri" w:cs="Times New Roman"/>
-                <w:color w:val="000000"/>
-                <w:lang w:val="en-US" w:eastAsia="de-DE"/>
-              </w:rPr>
-              <w:t>giveBack</w:t>
-            </w:r>
-            <w:proofErr w:type="spellEnd"/>
-            <w:r>
-              <w:rPr>
-                <w:rFonts w:ascii="Calibri" w:eastAsia="Times New Roman" w:hAnsi="Calibri" w:cs="Times New Roman"/>
-                <w:color w:val="000000"/>
-                <w:lang w:val="en-US" w:eastAsia="de-DE"/>
-              </w:rPr>
-              <w:t>(</w:t>
-            </w:r>
-            <w:proofErr w:type="spellStart"/>
-            <w:r>
-              <w:rPr>
-                <w:rFonts w:ascii="Calibri" w:eastAsia="Times New Roman" w:hAnsi="Calibri" w:cs="Times New Roman"/>
-                <w:color w:val="000000"/>
-                <w:lang w:val="en-US" w:eastAsia="de-DE"/>
-              </w:rPr>
-              <w:t>ArrayList</w:t>
-            </w:r>
-            <w:proofErr w:type="spellEnd"/>
-            <w:r>
-              <w:rPr>
-                <w:rFonts w:ascii="Calibri" w:eastAsia="Times New Roman" w:hAnsi="Calibri" w:cs="Times New Roman"/>
-                <w:color w:val="000000"/>
-                <w:lang w:val="en-US" w:eastAsia="de-DE"/>
-              </w:rPr>
-              <w:t xml:space="preserve">&lt;String[], </w:t>
-            </w:r>
-            <w:proofErr w:type="spellStart"/>
-            <w:r>
-              <w:rPr>
-                <w:rFonts w:ascii="Calibri" w:eastAsia="Times New Roman" w:hAnsi="Calibri" w:cs="Times New Roman"/>
-                <w:color w:val="000000"/>
-                <w:lang w:val="en-US" w:eastAsia="de-DE"/>
-              </w:rPr>
-              <w:t>int</w:t>
-            </w:r>
-            <w:proofErr w:type="spellEnd"/>
-            <w:r>
-              <w:rPr>
-                <w:rFonts w:ascii="Calibri" w:eastAsia="Times New Roman" w:hAnsi="Calibri" w:cs="Times New Roman"/>
-                <w:color w:val="000000"/>
-                <w:lang w:val="en-US" w:eastAsia="de-DE"/>
-              </w:rPr>
-              <w:t>)</w:t>
+              <w:t>change giveBack(ArrayList&lt;String[], int)</w:t>
             </w:r>
           </w:p>
         </w:tc>
@@ -9115,18 +8279,8 @@
                 <w:color w:val="000000"/>
                 <w:lang w:eastAsia="de-DE"/>
               </w:rPr>
-              <w:t xml:space="preserve">, </w:t>
-            </w:r>
-            <w:proofErr w:type="spellStart"/>
-            <w:r>
-              <w:rPr>
-                <w:rFonts w:ascii="Calibri" w:eastAsia="Times New Roman" w:hAnsi="Calibri" w:cs="Times New Roman"/>
-                <w:color w:val="000000"/>
-                <w:lang w:eastAsia="de-DE"/>
-              </w:rPr>
-              <w:t>getAllParts</w:t>
-            </w:r>
-            <w:proofErr w:type="spellEnd"/>
+              <w:t>, getAllParts</w:t>
+            </w:r>
           </w:p>
         </w:tc>
         <w:tc>
@@ -9292,11 +8446,11 @@
       <w:pPr>
         <w:pStyle w:val="berschrift2"/>
       </w:pPr>
-      <w:bookmarkStart w:id="12" w:name="_Toc399966574"/>
+      <w:bookmarkStart w:id="11" w:name="_Toc399966574"/>
       <w:r>
         <w:t>5.3. Steinkellner</w:t>
       </w:r>
-      <w:bookmarkEnd w:id="12"/>
+      <w:bookmarkEnd w:id="11"/>
     </w:p>
     <w:p>
       <w:pPr>
@@ -9725,7 +8879,6 @@
                 <w:color w:val="000000"/>
               </w:rPr>
             </w:pPr>
-            <w:proofErr w:type="spellStart"/>
             <w:r>
               <w:rPr>
                 <w:rFonts w:ascii="Calibri" w:hAnsi="Calibri" w:cs="Calibri"/>
@@ -9733,7 +8886,6 @@
               </w:rPr>
               <w:t>Bauplan,Sekretariat,Programmparameterprüfung</w:t>
             </w:r>
-            <w:proofErr w:type="spellEnd"/>
           </w:p>
         </w:tc>
         <w:tc>
@@ -10287,11 +9439,11 @@
       <w:pPr>
         <w:pStyle w:val="berschrift2"/>
       </w:pPr>
-      <w:bookmarkStart w:id="13" w:name="_Toc399966575"/>
+      <w:bookmarkStart w:id="12" w:name="_Toc399966575"/>
       <w:r>
         <w:t>5.4. Gesamtsumme</w:t>
       </w:r>
-      <w:bookmarkEnd w:id="13"/>
+      <w:bookmarkEnd w:id="12"/>
     </w:p>
     <w:p>
       <w:pPr>
@@ -10370,11 +9522,26 @@
       <w:pPr>
         <w:pStyle w:val="berschrift1"/>
       </w:pPr>
-      <w:bookmarkStart w:id="14" w:name="_Toc399966576"/>
+      <w:bookmarkStart w:id="13" w:name="_Toc399966576"/>
       <w:r>
         <w:lastRenderedPageBreak/>
         <w:t>6. Arbeitsdurchführung</w:t>
       </w:r>
+      <w:bookmarkEnd w:id="13"/>
+    </w:p>
+    <w:p>
+      <w:pPr>
+        <w:pStyle w:val="KeinLeerraum"/>
+      </w:pPr>
+    </w:p>
+    <w:p>
+      <w:pPr>
+        <w:pStyle w:val="berschrift2"/>
+      </w:pPr>
+      <w:bookmarkStart w:id="14" w:name="_Toc399966577"/>
+      <w:r>
+        <w:t>6.1. Probleme</w:t>
+      </w:r>
       <w:bookmarkEnd w:id="14"/>
     </w:p>
     <w:p>
@@ -10384,11 +9551,85 @@
     </w:p>
     <w:p>
       <w:pPr>
-        <w:pStyle w:val="berschrift2"/>
-      </w:pPr>
-      <w:bookmarkStart w:id="15" w:name="_Toc399966577"/>
-      <w:r>
-        <w:t>6.1. Probleme</w:t>
+        <w:pStyle w:val="KeinLeerraum"/>
+      </w:pPr>
+      <w:r>
+        <w:t>Probleme, welche während des Erstellens des Quellcodes für das Programm entstanden sind, waren folgende:</w:t>
+      </w:r>
+    </w:p>
+    <w:p>
+      <w:pPr>
+        <w:pStyle w:val="KeinLeerraum"/>
+      </w:pPr>
+    </w:p>
+    <w:p>
+      <w:pPr>
+        <w:pStyle w:val="KeinLeerraum"/>
+      </w:pPr>
+      <w:r>
+        <w:t>- Planung des Threadpools</w:t>
+      </w:r>
+    </w:p>
+    <w:p>
+      <w:pPr>
+        <w:pStyle w:val="KeinLeerraum"/>
+      </w:pPr>
+      <w:r>
+        <w:t>- Planung des Bauplans (statisch)</w:t>
+      </w:r>
+    </w:p>
+    <w:p>
+      <w:pPr>
+        <w:pStyle w:val="KeinLeerraum"/>
+      </w:pPr>
+      <w:r>
+        <w:t>- Zugriff auf den Lagermitarbeiter (synchronized)</w:t>
+      </w:r>
+    </w:p>
+    <w:p>
+      <w:pPr>
+        <w:pStyle w:val="KeinLeerraum"/>
+      </w:pPr>
+      <w:r>
+        <w:t>- Effektives Schreiben/Löschen aus dem Random Access File</w:t>
+      </w:r>
+    </w:p>
+    <w:p>
+      <w:pPr>
+        <w:pStyle w:val="KeinLeerraum"/>
+      </w:pPr>
+      <w:r>
+        <w:t>- Testen der Methoden, die andere Objekte benötigen (getParts())</w:t>
+      </w:r>
+    </w:p>
+    <w:p>
+      <w:pPr>
+        <w:pStyle w:val="KeinLeerraum"/>
+      </w:pPr>
+      <w:r>
+        <w:t>- Loggen</w:t>
+      </w:r>
+    </w:p>
+    <w:p>
+      <w:pPr>
+        <w:pStyle w:val="KeinLeerraum"/>
+      </w:pPr>
+      <w:r>
+        <w:t>- Fehlerhafte Pfadangaben (vergessene ‚/‘ bei zusammengesetzten pfaden)</w:t>
+      </w:r>
+    </w:p>
+    <w:p>
+      <w:pPr>
+        <w:pStyle w:val="KeinLeerraum"/>
+      </w:pPr>
+    </w:p>
+    <w:p>
+      <w:pPr>
+        <w:pStyle w:val="berschrift3"/>
+      </w:pPr>
+      <w:bookmarkStart w:id="15" w:name="_Toc399966578"/>
+      <w:r>
+        <w:t>6.1.1 Genauere Erläuterungen</w:t>
       </w:r>
       <w:bookmarkEnd w:id="15"/>
     </w:p>
@@ -10399,111 +9640,6 @@
     </w:p>
     <w:p>
       <w:pPr>
-        <w:pStyle w:val="KeinLeerraum"/>
-      </w:pPr>
-      <w:r>
-        <w:t>Probleme, welche während des Erstellens des Quellcodes für das Programm entstanden sind, waren folgende:</w:t>
-      </w:r>
-    </w:p>
-    <w:p>
-      <w:pPr>
-        <w:pStyle w:val="KeinLeerraum"/>
-      </w:pPr>
-    </w:p>
-    <w:p>
-      <w:pPr>
-        <w:pStyle w:val="KeinLeerraum"/>
-      </w:pPr>
-      <w:r>
-        <w:t>- Planung des Threadpools</w:t>
-      </w:r>
-    </w:p>
-    <w:p>
-      <w:pPr>
-        <w:pStyle w:val="KeinLeerraum"/>
-      </w:pPr>
-      <w:r>
-        <w:t>- Planung des Bauplans (statisch)</w:t>
-      </w:r>
-    </w:p>
-    <w:p>
-      <w:pPr>
-        <w:pStyle w:val="KeinLeerraum"/>
-      </w:pPr>
-      <w:r>
-        <w:t>- Zugriff auf den Lagermitarbeiter (</w:t>
-      </w:r>
-      <w:proofErr w:type="spellStart"/>
-      <w:r>
-        <w:t>synchronized</w:t>
-      </w:r>
-      <w:proofErr w:type="spellEnd"/>
-      <w:r>
-        <w:t>)</w:t>
-      </w:r>
-    </w:p>
-    <w:p>
-      <w:pPr>
-        <w:pStyle w:val="KeinLeerraum"/>
-      </w:pPr>
-      <w:r>
-        <w:t>- Effektives Schreiben/Löschen aus dem Random Access File</w:t>
-      </w:r>
-    </w:p>
-    <w:p>
-      <w:pPr>
-        <w:pStyle w:val="KeinLeerraum"/>
-      </w:pPr>
-      <w:r>
-        <w:t>- Testen der Methoden, die andere Objekte benötigen (</w:t>
-      </w:r>
-      <w:proofErr w:type="spellStart"/>
-      <w:r>
-        <w:t>getParts</w:t>
-      </w:r>
-      <w:proofErr w:type="spellEnd"/>
-      <w:r>
-        <w:t>())</w:t>
-      </w:r>
-    </w:p>
-    <w:p>
-      <w:pPr>
-        <w:pStyle w:val="KeinLeerraum"/>
-      </w:pPr>
-      <w:r>
-        <w:t>- Loggen</w:t>
-      </w:r>
-    </w:p>
-    <w:p>
-      <w:pPr>
-        <w:pStyle w:val="KeinLeerraum"/>
-      </w:pPr>
-      <w:r>
-        <w:t>- Fehlerhafte Pfadangaben (vergessene ‚/‘ bei zusammengesetzten pfaden)</w:t>
-      </w:r>
-    </w:p>
-    <w:p>
-      <w:pPr>
-        <w:pStyle w:val="KeinLeerraum"/>
-      </w:pPr>
-    </w:p>
-    <w:p>
-      <w:pPr>
-        <w:pStyle w:val="berschrift3"/>
-      </w:pPr>
-      <w:bookmarkStart w:id="16" w:name="_Toc399966578"/>
-      <w:r>
-        <w:t>6.1.1 Genauere Erläuterungen</w:t>
-      </w:r>
-      <w:bookmarkEnd w:id="16"/>
-    </w:p>
-    <w:p>
-      <w:pPr>
-        <w:pStyle w:val="KeinLeerraum"/>
-      </w:pPr>
-    </w:p>
-    <w:p>
-      <w:pPr>
         <w:pStyle w:val="berschrift4"/>
       </w:pPr>
       <w:r>
@@ -10575,15 +9711,7 @@
         <w:pStyle w:val="KeinLeerraum"/>
       </w:pPr>
       <w:r>
-        <w:t xml:space="preserve">Beim Ausführen des Programms tauchten bezüglich der Log4J-Implementierung folgende </w:t>
-      </w:r>
-      <w:proofErr w:type="spellStart"/>
-      <w:r>
-        <w:t>Warnings</w:t>
-      </w:r>
-      <w:proofErr w:type="spellEnd"/>
-      <w:r>
-        <w:t xml:space="preserve"> auf:</w:t>
+        <w:t>Beim Ausführen des Programms tauchten bezüglich der Log4J-Implementierung folgende Warnings auf:</w:t>
       </w:r>
     </w:p>
     <w:p>
@@ -10632,31 +9760,7 @@
           <w:bdr w:val="none" w:sz="0" w:space="0" w:color="auto" w:frame="1"/>
           <w:lang w:val="en-US" w:eastAsia="de-DE"/>
         </w:rPr>
-        <w:t>log4j</w:t>
-      </w:r>
-      <w:proofErr w:type="gramStart"/>
-      <w:r>
-        <w:rPr>
-          <w:rFonts w:ascii="Courier New" w:eastAsia="Times New Roman" w:hAnsi="Courier New" w:cs="Courier New"/>
-          <w:color w:val="000000"/>
-          <w:sz w:val="21"/>
-          <w:szCs w:val="21"/>
-          <w:bdr w:val="none" w:sz="0" w:space="0" w:color="auto" w:frame="1"/>
-          <w:lang w:val="en-US" w:eastAsia="de-DE"/>
-        </w:rPr>
-        <w:t>:WARN</w:t>
-      </w:r>
-      <w:proofErr w:type="gramEnd"/>
-      <w:r>
-        <w:rPr>
-          <w:rFonts w:ascii="Courier New" w:eastAsia="Times New Roman" w:hAnsi="Courier New" w:cs="Courier New"/>
-          <w:color w:val="000000"/>
-          <w:sz w:val="21"/>
-          <w:szCs w:val="21"/>
-          <w:bdr w:val="none" w:sz="0" w:space="0" w:color="auto" w:frame="1"/>
-          <w:lang w:val="en-US" w:eastAsia="de-DE"/>
-        </w:rPr>
-        <w:t xml:space="preserve"> </w:t>
+        <w:t xml:space="preserve">log4j:WARN </w:t>
       </w:r>
       <w:r>
         <w:rPr>
@@ -10678,31 +9782,7 @@
           <w:bdr w:val="none" w:sz="0" w:space="0" w:color="auto" w:frame="1"/>
           <w:lang w:val="en-US" w:eastAsia="de-DE"/>
         </w:rPr>
-        <w:t xml:space="preserve"> </w:t>
-      </w:r>
-      <w:proofErr w:type="spellStart"/>
-      <w:r>
-        <w:rPr>
-          <w:rFonts w:ascii="Courier New" w:eastAsia="Times New Roman" w:hAnsi="Courier New" w:cs="Courier New"/>
-          <w:color w:val="000000"/>
-          <w:sz w:val="21"/>
-          <w:szCs w:val="21"/>
-          <w:bdr w:val="none" w:sz="0" w:space="0" w:color="auto" w:frame="1"/>
-          <w:lang w:val="en-US" w:eastAsia="de-DE"/>
-        </w:rPr>
-        <w:t>appenders</w:t>
-      </w:r>
-      <w:proofErr w:type="spellEnd"/>
-      <w:r>
-        <w:rPr>
-          <w:rFonts w:ascii="Courier New" w:eastAsia="Times New Roman" w:hAnsi="Courier New" w:cs="Courier New"/>
-          <w:color w:val="000000"/>
-          <w:sz w:val="21"/>
-          <w:szCs w:val="21"/>
-          <w:bdr w:val="none" w:sz="0" w:space="0" w:color="auto" w:frame="1"/>
-          <w:lang w:val="en-US" w:eastAsia="de-DE"/>
-        </w:rPr>
-        <w:t xml:space="preserve"> could be found </w:t>
+        <w:t xml:space="preserve"> appenders could be found </w:t>
       </w:r>
       <w:r>
         <w:rPr>
@@ -10724,31 +9804,7 @@
           <w:bdr w:val="none" w:sz="0" w:space="0" w:color="auto" w:frame="1"/>
           <w:lang w:val="en-US" w:eastAsia="de-DE"/>
         </w:rPr>
-        <w:t xml:space="preserve"> logger (</w:t>
-      </w:r>
-      <w:proofErr w:type="spellStart"/>
-      <w:r>
-        <w:rPr>
-          <w:rFonts w:ascii="Courier New" w:eastAsia="Times New Roman" w:hAnsi="Courier New" w:cs="Courier New"/>
-          <w:color w:val="000000"/>
-          <w:sz w:val="21"/>
-          <w:szCs w:val="21"/>
-          <w:bdr w:val="none" w:sz="0" w:space="0" w:color="auto" w:frame="1"/>
-          <w:lang w:val="en-US" w:eastAsia="de-DE"/>
-        </w:rPr>
-        <w:t>dao.hsqlmanager</w:t>
-      </w:r>
-      <w:proofErr w:type="spellEnd"/>
-      <w:r>
-        <w:rPr>
-          <w:rFonts w:ascii="Courier New" w:eastAsia="Times New Roman" w:hAnsi="Courier New" w:cs="Courier New"/>
-          <w:color w:val="000000"/>
-          <w:sz w:val="21"/>
-          <w:szCs w:val="21"/>
-          <w:bdr w:val="none" w:sz="0" w:space="0" w:color="auto" w:frame="1"/>
-          <w:lang w:val="en-US" w:eastAsia="de-DE"/>
-        </w:rPr>
-        <w:t>).</w:t>
+        <w:t xml:space="preserve"> logger (dao.hsqlmanager).</w:t>
       </w:r>
     </w:p>
     <w:p>
@@ -10791,31 +9847,7 @@
           <w:bdr w:val="none" w:sz="0" w:space="0" w:color="auto" w:frame="1"/>
           <w:lang w:val="en-US" w:eastAsia="de-DE"/>
         </w:rPr>
-        <w:t>log4j</w:t>
-      </w:r>
-      <w:proofErr w:type="gramStart"/>
-      <w:r>
-        <w:rPr>
-          <w:rFonts w:ascii="Courier New" w:eastAsia="Times New Roman" w:hAnsi="Courier New" w:cs="Courier New"/>
-          <w:color w:val="000000"/>
-          <w:sz w:val="21"/>
-          <w:szCs w:val="21"/>
-          <w:bdr w:val="none" w:sz="0" w:space="0" w:color="auto" w:frame="1"/>
-          <w:lang w:val="en-US" w:eastAsia="de-DE"/>
-        </w:rPr>
-        <w:t>:WARN</w:t>
-      </w:r>
-      <w:proofErr w:type="gramEnd"/>
-      <w:r>
-        <w:rPr>
-          <w:rFonts w:ascii="Courier New" w:eastAsia="Times New Roman" w:hAnsi="Courier New" w:cs="Courier New"/>
-          <w:color w:val="000000"/>
-          <w:sz w:val="21"/>
-          <w:szCs w:val="21"/>
-          <w:bdr w:val="none" w:sz="0" w:space="0" w:color="auto" w:frame="1"/>
-          <w:lang w:val="en-US" w:eastAsia="de-DE"/>
-        </w:rPr>
-        <w:t xml:space="preserve"> </w:t>
+        <w:t xml:space="preserve">log4j:WARN </w:t>
       </w:r>
       <w:r>
         <w:rPr>
@@ -10853,15 +9885,7 @@
         <w:pStyle w:val="KeinLeerraum"/>
       </w:pPr>
       <w:r>
-        <w:t xml:space="preserve">Dies lag daran, dass die Log4J-Konfigurationsdatei vorher nicht hinzugefügt wurde. Bei Log4J 1 wird im Gegensatz zu Log4J 2 nicht XML, sondern ein </w:t>
-      </w:r>
-      <w:proofErr w:type="spellStart"/>
-      <w:r>
-        <w:t>Propertiesfile</w:t>
-      </w:r>
-      <w:proofErr w:type="spellEnd"/>
-      <w:r>
-        <w:t xml:space="preserve"> verwendet.</w:t>
+        <w:t>Dies lag daran, dass die Log4J-Konfigurationsdatei vorher nicht hinzugefügt wurde. Bei Log4J 1 wird im Gegensatz zu Log4J 2 nicht XML, sondern ein Propertiesfile verwendet.</w:t>
       </w:r>
     </w:p>
     <w:p>
@@ -10873,7 +9897,7 @@
           <w:szCs w:val="32"/>
         </w:rPr>
       </w:pPr>
-      <w:bookmarkStart w:id="17" w:name="_Toc399966579"/>
+      <w:bookmarkStart w:id="16" w:name="_Toc399966579"/>
       <w:r>
         <w:br w:type="page"/>
       </w:r>
@@ -10886,12 +9910,232 @@
         <w:lastRenderedPageBreak/>
         <w:t>7. Testbericht</w:t>
       </w:r>
+      <w:bookmarkEnd w:id="16"/>
+    </w:p>
+    <w:p>
+      <w:pPr>
+        <w:pStyle w:val="berschrift5"/>
+      </w:pPr>
+      <w:r>
+        <w:t>Klasse Bauplan:</w:t>
+      </w:r>
+    </w:p>
+    <w:p>
+      <w:r>
+        <w:t xml:space="preserve">variablen mit Getter und Setter </w:t>
+      </w:r>
+      <w:r>
+        <w:t>Methoden</w:t>
+      </w:r>
+      <w:r>
+        <w:t xml:space="preserve">: </w:t>
+      </w:r>
+      <w:r>
+        <w:t>testen ohne Probleme erledigt</w:t>
+      </w:r>
+      <w:r>
+        <w:t xml:space="preserve"> (</w:t>
+      </w:r>
+      <w:r>
+        <w:t>Setter</w:t>
+      </w:r>
+      <w:r>
+        <w:t xml:space="preserve"> aufgerufen, </w:t>
+      </w:r>
+      <w:r>
+        <w:t>Getter</w:t>
+      </w:r>
+      <w:r>
+        <w:t xml:space="preserve"> aufgerufen, </w:t>
+      </w:r>
+      <w:r>
+        <w:t>Input</w:t>
+      </w:r>
+      <w:r>
+        <w:t xml:space="preserve"> &amp; </w:t>
+      </w:r>
+      <w:r>
+        <w:t>Output</w:t>
+      </w:r>
+      <w:r>
+        <w:t xml:space="preserve"> verglichen)</w:t>
+      </w:r>
+    </w:p>
+    <w:p>
+      <w:r>
+        <w:t>variablen mit Getter</w:t>
+      </w:r>
+      <w:r>
+        <w:t xml:space="preserve"> </w:t>
+      </w:r>
+      <w:r>
+        <w:t>ohne Setter: Default Werte abgefragt</w:t>
+      </w:r>
+      <w:r>
+        <w:t xml:space="preserve"> ohne probleme</w:t>
+      </w:r>
+      <w:bookmarkStart w:id="17" w:name="_GoBack"/>
       <w:bookmarkEnd w:id="17"/>
     </w:p>
     <w:p>
       <w:pPr>
-        <w:pStyle w:val="KeinLeerraum"/>
-      </w:pPr>
+        <w:pStyle w:val="berschrift6"/>
+      </w:pPr>
+      <w:r>
+        <w:t>Klasse Sekretariat:</w:t>
+      </w:r>
+    </w:p>
+    <w:p>
+      <w:pPr>
+        <w:rPr>
+          <w:rFonts w:ascii="Segoe UI Symbol" w:hAnsi="Segoe UI Symbol" w:cs="Segoe UI Symbol"/>
+          <w:szCs w:val="21"/>
+          <w:shd w:val="clear" w:color="auto" w:fill="FBFBFB"/>
+        </w:rPr>
+      </w:pPr>
+      <w:r>
+        <w:t>Produkt</w:t>
+      </w:r>
+      <w:r>
+        <w:t>-</w:t>
+      </w:r>
+      <w:r>
+        <w:t>ID: 3 mal neue Produkt</w:t>
+      </w:r>
+      <w:r>
+        <w:t>-</w:t>
+      </w:r>
+      <w:r>
+        <w:t xml:space="preserve">ID angefordert, sind fortlaufend =&gt; </w:t>
+      </w:r>
+      <w:r>
+        <w:rPr>
+          <w:rFonts w:ascii="Segoe UI Symbol" w:hAnsi="Segoe UI Symbol" w:cs="Segoe UI Symbol"/>
+          <w:szCs w:val="21"/>
+          <w:shd w:val="clear" w:color="auto" w:fill="FBFBFB"/>
+        </w:rPr>
+        <w:t>✔</w:t>
+      </w:r>
+    </w:p>
+    <w:p>
+      <w:pPr>
+        <w:ind w:left="993" w:hanging="993"/>
+      </w:pPr>
+      <w:r>
+        <w:t>Arbeiter</w:t>
+      </w:r>
+      <w:r>
+        <w:t>-</w:t>
+      </w:r>
+      <w:r>
+        <w:t xml:space="preserve">ID: anfangs 3 mal, dann 6 mal aufgerufen, wobei die </w:t>
+      </w:r>
+      <w:r>
+        <w:t xml:space="preserve">ID </w:t>
+      </w:r>
+      <w:r>
+        <w:t>ein sehr seltsames verhalten zeigt.</w:t>
+      </w:r>
+      <w:r>
+        <w:t xml:space="preserve"> </w:t>
+      </w:r>
+      <w:r>
+        <w:t>eigentlich identischer Code, wie bei Produkt</w:t>
+      </w:r>
+      <w:r>
+        <w:t>-</w:t>
+      </w:r>
+      <w:r>
+        <w:t>ID, nur mit unterschiedlicher Variable.</w:t>
+      </w:r>
+      <w:r>
+        <w:br/>
+      </w:r>
+      <w:r>
+        <w:t xml:space="preserve">in beiden Fällen wird die </w:t>
+      </w:r>
+      <w:r>
+        <w:t>Variable</w:t>
+      </w:r>
+      <w:r>
+        <w:t xml:space="preserve"> nur einmal auf 0 gesetzt</w:t>
+      </w:r>
+      <w:r>
+        <w:t>, dan</w:t>
+      </w:r>
+      <w:r>
+        <w:t xml:space="preserve">n von der synchronized Methode </w:t>
+      </w:r>
+      <w:r>
+        <w:t>mit +</w:t>
+      </w:r>
+      <w:r>
+        <w:t>+ um 1 erhöht und zurückgegeben</w:t>
+      </w:r>
+      <w:r>
+        <w:t>, ansonsten nirgendwo aufgerufen</w:t>
+      </w:r>
+      <w:r>
+        <w:t>.</w:t>
+      </w:r>
+      <w:r>
+        <w:br/>
+        <w:t>trotzdem beginnt diese variable bei 0, springt beim ers</w:t>
+      </w:r>
+      <w:r>
+        <w:t xml:space="preserve">ten ++ auf 2, beim nächsten </w:t>
+      </w:r>
+      <w:r>
+        <w:t>Mal</w:t>
+      </w:r>
+      <w:r>
+        <w:t xml:space="preserve"> </w:t>
+      </w:r>
+      <w:r>
+        <w:t>zurück auf 1 und dann auf andere werte</w:t>
+      </w:r>
+      <w:r>
+        <w:t>.</w:t>
+      </w:r>
+      <w:r>
+        <w:br/>
+      </w:r>
+      <w:r>
+        <w:t xml:space="preserve">z.B: </w:t>
+      </w:r>
+      <w:r>
+        <w:t>bei 2</w:t>
+      </w:r>
+      <w:r>
+        <w:t>5 monteuren</w:t>
+      </w:r>
+      <w:r>
+        <w:t xml:space="preserve"> und 15 Lieferanten</w:t>
+      </w:r>
+      <w:r>
+        <w:t xml:space="preserve"> hatten eine</w:t>
+      </w:r>
+      <w:r>
+        <w:t xml:space="preserve"> </w:t>
+      </w:r>
+      <w:r>
+        <w:t>Arbeiter-</w:t>
+      </w:r>
+      <w:r>
+        <w:t>ID von 54</w:t>
+      </w:r>
+      <w:r>
+        <w:t xml:space="preserve">, obwohl </w:t>
+      </w:r>
+      <w:r>
+        <w:t xml:space="preserve">maximal </w:t>
+      </w:r>
+      <w:r>
+        <w:t xml:space="preserve">40 (25+15) </w:t>
+      </w:r>
+      <w:r>
+        <w:t>möglich wäre</w:t>
+      </w:r>
     </w:p>
     <w:p>
       <w:pPr>
@@ -11022,21 +10266,8 @@
     <w:pPr>
       <w:pStyle w:val="Fuzeile"/>
     </w:pPr>
-    <w:proofErr w:type="spellStart"/>
     <w:r>
-      <w:t>Erceg</w:t>
-    </w:r>
-    <w:proofErr w:type="spellEnd"/>
-    <w:r>
-      <w:t xml:space="preserve">, </w:t>
-    </w:r>
-    <w:proofErr w:type="spellStart"/>
-    <w:r>
-      <w:t>Kritzl</w:t>
-    </w:r>
-    <w:proofErr w:type="spellEnd"/>
-    <w:r>
-      <w:t>, Steinkellner</w:t>
+      <w:t>Erceg, Kritzl, Steinkellner</w:t>
     </w:r>
     <w:r>
       <w:tab/>
@@ -12593,6 +11824,46 @@
       <w:color w:val="2E74B5" w:themeColor="accent1" w:themeShade="BF"/>
     </w:rPr>
   </w:style>
+  <w:style w:type="paragraph" w:styleId="berschrift5">
+    <w:name w:val="heading 5"/>
+    <w:basedOn w:val="Standard"/>
+    <w:next w:val="Standard"/>
+    <w:link w:val="berschrift5Zchn"/>
+    <w:uiPriority w:val="9"/>
+    <w:unhideWhenUsed/>
+    <w:qFormat/>
+    <w:rsid w:val="001568FE"/>
+    <w:pPr>
+      <w:keepNext/>
+      <w:keepLines/>
+      <w:spacing w:before="40" w:after="0"/>
+      <w:outlineLvl w:val="4"/>
+    </w:pPr>
+    <w:rPr>
+      <w:rFonts w:asciiTheme="majorHAnsi" w:eastAsiaTheme="majorEastAsia" w:hAnsiTheme="majorHAnsi" w:cstheme="majorBidi"/>
+      <w:color w:val="2E74B5" w:themeColor="accent1" w:themeShade="BF"/>
+    </w:rPr>
+  </w:style>
+  <w:style w:type="paragraph" w:styleId="berschrift6">
+    <w:name w:val="heading 6"/>
+    <w:basedOn w:val="Standard"/>
+    <w:next w:val="Standard"/>
+    <w:link w:val="berschrift6Zchn"/>
+    <w:uiPriority w:val="9"/>
+    <w:unhideWhenUsed/>
+    <w:qFormat/>
+    <w:rsid w:val="00881340"/>
+    <w:pPr>
+      <w:keepNext/>
+      <w:keepLines/>
+      <w:spacing w:before="40" w:after="0"/>
+      <w:outlineLvl w:val="5"/>
+    </w:pPr>
+    <w:rPr>
+      <w:rFonts w:asciiTheme="majorHAnsi" w:eastAsiaTheme="majorEastAsia" w:hAnsiTheme="majorHAnsi" w:cstheme="majorBidi"/>
+      <w:color w:val="1F4D78" w:themeColor="accent1" w:themeShade="7F"/>
+    </w:rPr>
+  </w:style>
   <w:style w:type="character" w:default="1" w:styleId="Absatz-Standardschriftart">
     <w:name w:val="Default Paragraph Font"/>
     <w:uiPriority w:val="1"/>
@@ -12914,6 +12185,28 @@
       <w:ind w:left="440"/>
     </w:pPr>
   </w:style>
+  <w:style w:type="character" w:customStyle="1" w:styleId="berschrift5Zchn">
+    <w:name w:val="Überschrift 5 Zchn"/>
+    <w:basedOn w:val="Absatz-Standardschriftart"/>
+    <w:link w:val="berschrift5"/>
+    <w:uiPriority w:val="9"/>
+    <w:rsid w:val="001568FE"/>
+    <w:rPr>
+      <w:rFonts w:asciiTheme="majorHAnsi" w:eastAsiaTheme="majorEastAsia" w:hAnsiTheme="majorHAnsi" w:cstheme="majorBidi"/>
+      <w:color w:val="2E74B5" w:themeColor="accent1" w:themeShade="BF"/>
+    </w:rPr>
+  </w:style>
+  <w:style w:type="character" w:customStyle="1" w:styleId="berschrift6Zchn">
+    <w:name w:val="Überschrift 6 Zchn"/>
+    <w:basedOn w:val="Absatz-Standardschriftart"/>
+    <w:link w:val="berschrift6"/>
+    <w:uiPriority w:val="9"/>
+    <w:rsid w:val="00881340"/>
+    <w:rPr>
+      <w:rFonts w:asciiTheme="majorHAnsi" w:eastAsiaTheme="majorEastAsia" w:hAnsiTheme="majorHAnsi" w:cstheme="majorBidi"/>
+      <w:color w:val="1F4D78" w:themeColor="accent1" w:themeShade="7F"/>
+    </w:rPr>
+  </w:style>
 </w:styles>
 </file>
 
@@ -13202,7 +12495,7 @@
 </file>
 
 <file path=customXml/itemProps2.xml><?xml version="1.0" encoding="utf-8"?>
-<ds:datastoreItem xmlns:ds="http://schemas.openxmlformats.org/officeDocument/2006/customXml" ds:itemID="{6A281409-AA1F-4853-9CAA-D0B5C2AA7F41}">
+<ds:datastoreItem xmlns:ds="http://schemas.openxmlformats.org/officeDocument/2006/customXml" ds:itemID="{63936A99-03B5-4E62-8ADC-241DFEA937DC}">
   <ds:schemaRefs>
     <ds:schemaRef ds:uri="http://schemas.openxmlformats.org/officeDocument/2006/bibliography"/>
   </ds:schemaRefs>

</xml_diff>